<commit_message>
se modofica actividad 4
</commit_message>
<xml_diff>
--- a/Actividad 4- Antilope SA - Christian Arcuri.docx
+++ b/Actividad 4- Antilope SA - Christian Arcuri.docx
@@ -1,6 +1,6 @@
 
 <file path=word/document.xml><?xml version="1.0" encoding="utf-8"?>
-<w:document xmlns:wpc="http://schemas.microsoft.com/office/word/2010/wordprocessingCanvas" xmlns:mc="http://schemas.openxmlformats.org/markup-compatibility/2006" xmlns:o="urn:schemas-microsoft-com:office:office" xmlns:r="http://schemas.openxmlformats.org/officeDocument/2006/relationships" xmlns:m="http://schemas.openxmlformats.org/officeDocument/2006/math" xmlns:v="urn:schemas-microsoft-com:vml" xmlns:wp14="http://schemas.microsoft.com/office/word/2010/wordprocessingDrawing" xmlns:wp="http://schemas.openxmlformats.org/drawingml/2006/wordprocessingDrawing" xmlns:w10="urn:schemas-microsoft-com:office:word" xmlns:w="http://schemas.openxmlformats.org/wordprocessingml/2006/main" xmlns:w14="http://schemas.microsoft.com/office/word/2010/wordml" xmlns:wpg="http://schemas.microsoft.com/office/word/2010/wordprocessingGroup" xmlns:wpi="http://schemas.microsoft.com/office/word/2010/wordprocessingInk" xmlns:wne="http://schemas.microsoft.com/office/word/2006/wordml" xmlns:wps="http://schemas.microsoft.com/office/word/2010/wordprocessingShape" mc:Ignorable="w14 wp14">
+<w:document xmlns:wpc="http://schemas.microsoft.com/office/word/2010/wordprocessingCanvas" xmlns:cx="http://schemas.microsoft.com/office/drawing/2014/chartex" xmlns:cx1="http://schemas.microsoft.com/office/drawing/2015/9/8/chartex" xmlns:cx2="http://schemas.microsoft.com/office/drawing/2015/10/21/chartex" xmlns:cx3="http://schemas.microsoft.com/office/drawing/2016/5/9/chartex" xmlns:cx4="http://schemas.microsoft.com/office/drawing/2016/5/10/chartex" xmlns:cx5="http://schemas.microsoft.com/office/drawing/2016/5/11/chartex" xmlns:cx6="http://schemas.microsoft.com/office/drawing/2016/5/12/chartex" xmlns:cx7="http://schemas.microsoft.com/office/drawing/2016/5/13/chartex" xmlns:cx8="http://schemas.microsoft.com/office/drawing/2016/5/14/chartex" xmlns:mc="http://schemas.openxmlformats.org/markup-compatibility/2006" xmlns:aink="http://schemas.microsoft.com/office/drawing/2016/ink" xmlns:am3d="http://schemas.microsoft.com/office/drawing/2017/model3d" xmlns:o="urn:schemas-microsoft-com:office:office" xmlns:r="http://schemas.openxmlformats.org/officeDocument/2006/relationships" xmlns:m="http://schemas.openxmlformats.org/officeDocument/2006/math" xmlns:v="urn:schemas-microsoft-com:vml" xmlns:wp14="http://schemas.microsoft.com/office/word/2010/wordprocessingDrawing" xmlns:wp="http://schemas.openxmlformats.org/drawingml/2006/wordprocessingDrawing" xmlns:w10="urn:schemas-microsoft-com:office:word" xmlns:w="http://schemas.openxmlformats.org/wordprocessingml/2006/main" xmlns:w14="http://schemas.microsoft.com/office/word/2010/wordml" xmlns:w15="http://schemas.microsoft.com/office/word/2012/wordml" xmlns:w16cex="http://schemas.microsoft.com/office/word/2018/wordml/cex" xmlns:w16cid="http://schemas.microsoft.com/office/word/2016/wordml/cid" xmlns:w16="http://schemas.microsoft.com/office/word/2018/wordml" xmlns:w16sdtdh="http://schemas.microsoft.com/office/word/2020/wordml/sdtdatahash" xmlns:w16se="http://schemas.microsoft.com/office/word/2015/wordml/symex" xmlns:wpg="http://schemas.microsoft.com/office/word/2010/wordprocessingGroup" xmlns:wpi="http://schemas.microsoft.com/office/word/2010/wordprocessingInk" xmlns:wne="http://schemas.microsoft.com/office/word/2006/wordml" xmlns:wps="http://schemas.microsoft.com/office/word/2010/wordprocessingShape" mc:Ignorable="w14 w15 w16se w16cid w16 w16cex w16sdtdh wp14">
   <w:body>
     <w:p>
       <w:pPr>
@@ -33,7 +33,7 @@
           <w:szCs w:val="40"/>
         </w:rPr>
         <w:drawing>
-          <wp:anchor distT="0" distB="0" distL="114300" distR="114300" simplePos="0" relativeHeight="251658240" behindDoc="0" locked="0" layoutInCell="1" allowOverlap="1">
+          <wp:anchor distT="0" distB="0" distL="114300" distR="114300" simplePos="0" relativeHeight="251658240" behindDoc="0" locked="0" layoutInCell="1" allowOverlap="1" wp14:anchorId="3B528C0E" wp14:editId="68D3BCA4">
             <wp:simplePos x="0" y="0"/>
             <wp:positionH relativeFrom="column">
               <wp:posOffset>1833935</wp:posOffset>
@@ -54,7 +54,7 @@
                     <pic:cNvPicPr preferRelativeResize="0"/>
                   </pic:nvPicPr>
                   <pic:blipFill>
-                    <a:blip r:embed="rId6">
+                    <a:blip r:embed="rId5">
                       <a:extLst>
                         <a:ext uri="{28A0092B-C50C-407E-A947-70E740481C1C}">
                           <a14:useLocalDpi xmlns:a14="http://schemas.microsoft.com/office/drawing/2010/main" val="0"/>
@@ -359,21 +359,9 @@
           <w:sz w:val="24"/>
           <w:szCs w:val="24"/>
         </w:rPr>
-        <w:t>20/03/2021</w:t>
-      </w:r>
-    </w:p>
-    <w:p>
-      <w:pPr>
-        <w:widowControl w:val="0"/>
-        <w:pBdr>
-          <w:top w:val="nil"/>
-          <w:left w:val="nil"/>
-          <w:bottom w:val="nil"/>
-          <w:right w:val="nil"/>
-          <w:between w:val="nil"/>
-        </w:pBdr>
-        <w:spacing w:before="151" w:line="240" w:lineRule="auto"/>
-        <w:ind w:left="1717"/>
+        <w:t>09</w:t>
+      </w:r>
+      <w:r>
         <w:rPr>
           <w:rFonts w:ascii="Verdana" w:eastAsia="Verdana" w:hAnsi="Verdana" w:cs="Verdana"/>
           <w:b/>
@@ -381,7 +369,8 @@
           <w:sz w:val="24"/>
           <w:szCs w:val="24"/>
         </w:rPr>
-      </w:pPr>
+        <w:t>/0</w:t>
+      </w:r>
       <w:r>
         <w:rPr>
           <w:rFonts w:ascii="Verdana" w:eastAsia="Verdana" w:hAnsi="Verdana" w:cs="Verdana"/>
@@ -390,7 +379,7 @@
           <w:sz w:val="24"/>
           <w:szCs w:val="24"/>
         </w:rPr>
-        <w:t xml:space="preserve">Docente/Tutor: </w:t>
+        <w:t>9</w:t>
       </w:r>
       <w:r>
         <w:rPr>
@@ -400,9 +389,21 @@
           <w:sz w:val="24"/>
           <w:szCs w:val="24"/>
         </w:rPr>
-        <w:t>H</w:t>
-      </w:r>
-      <w:r>
+        <w:t>/2021</w:t>
+      </w:r>
+    </w:p>
+    <w:p>
+      <w:pPr>
+        <w:widowControl w:val="0"/>
+        <w:pBdr>
+          <w:top w:val="nil"/>
+          <w:left w:val="nil"/>
+          <w:bottom w:val="nil"/>
+          <w:right w:val="nil"/>
+          <w:between w:val="nil"/>
+        </w:pBdr>
+        <w:spacing w:before="151" w:line="240" w:lineRule="auto"/>
+        <w:ind w:left="1717"/>
         <w:rPr>
           <w:rFonts w:ascii="Verdana" w:eastAsia="Verdana" w:hAnsi="Verdana" w:cs="Verdana"/>
           <w:b/>
@@ -410,8 +411,7 @@
           <w:sz w:val="24"/>
           <w:szCs w:val="24"/>
         </w:rPr>
-        <w:t>ugo</w:t>
-      </w:r>
+      </w:pPr>
       <w:r>
         <w:rPr>
           <w:rFonts w:ascii="Verdana" w:eastAsia="Verdana" w:hAnsi="Verdana" w:cs="Verdana"/>
@@ -420,7 +420,7 @@
           <w:sz w:val="24"/>
           <w:szCs w:val="24"/>
         </w:rPr>
-        <w:t xml:space="preserve"> F</w:t>
+        <w:t xml:space="preserve">Docente/Tutor: </w:t>
       </w:r>
       <w:r>
         <w:rPr>
@@ -430,7 +430,7 @@
           <w:sz w:val="24"/>
           <w:szCs w:val="24"/>
         </w:rPr>
-        <w:t>ernando</w:t>
+        <w:t>H</w:t>
       </w:r>
       <w:r>
         <w:rPr>
@@ -440,7 +440,7 @@
           <w:sz w:val="24"/>
           <w:szCs w:val="24"/>
         </w:rPr>
-        <w:t xml:space="preserve"> </w:t>
+        <w:t>ugo</w:t>
       </w:r>
       <w:r>
         <w:rPr>
@@ -450,7 +450,7 @@
           <w:sz w:val="24"/>
           <w:szCs w:val="24"/>
         </w:rPr>
-        <w:t>F</w:t>
+        <w:t xml:space="preserve"> F</w:t>
       </w:r>
       <w:r>
         <w:rPr>
@@ -460,21 +460,9 @@
           <w:sz w:val="24"/>
           <w:szCs w:val="24"/>
         </w:rPr>
-        <w:t>rías</w:t>
-      </w:r>
-    </w:p>
-    <w:p>
-      <w:pPr>
-        <w:widowControl w:val="0"/>
-        <w:pBdr>
-          <w:top w:val="nil"/>
-          <w:left w:val="nil"/>
-          <w:bottom w:val="nil"/>
-          <w:right w:val="nil"/>
-          <w:between w:val="nil"/>
-        </w:pBdr>
-        <w:spacing w:before="151" w:line="240" w:lineRule="auto"/>
-        <w:ind w:left="1717"/>
+        <w:t>ernando</w:t>
+      </w:r>
+      <w:r>
         <w:rPr>
           <w:rFonts w:ascii="Verdana" w:eastAsia="Verdana" w:hAnsi="Verdana" w:cs="Verdana"/>
           <w:b/>
@@ -482,20 +470,9 @@
           <w:sz w:val="24"/>
           <w:szCs w:val="24"/>
         </w:rPr>
-      </w:pPr>
-    </w:p>
-    <w:p>
-      <w:pPr>
-        <w:widowControl w:val="0"/>
-        <w:pBdr>
-          <w:top w:val="nil"/>
-          <w:left w:val="nil"/>
-          <w:bottom w:val="nil"/>
-          <w:right w:val="nil"/>
-          <w:between w:val="nil"/>
-        </w:pBdr>
-        <w:spacing w:before="151" w:line="240" w:lineRule="auto"/>
-        <w:ind w:left="1717"/>
+        <w:t xml:space="preserve"> </w:t>
+      </w:r>
+      <w:r>
         <w:rPr>
           <w:rFonts w:ascii="Verdana" w:eastAsia="Verdana" w:hAnsi="Verdana" w:cs="Verdana"/>
           <w:b/>
@@ -503,20 +480,9 @@
           <w:sz w:val="24"/>
           <w:szCs w:val="24"/>
         </w:rPr>
-      </w:pPr>
-    </w:p>
-    <w:p>
-      <w:pPr>
-        <w:widowControl w:val="0"/>
-        <w:pBdr>
-          <w:top w:val="nil"/>
-          <w:left w:val="nil"/>
-          <w:bottom w:val="nil"/>
-          <w:right w:val="nil"/>
-          <w:between w:val="nil"/>
-        </w:pBdr>
-        <w:spacing w:before="151" w:line="240" w:lineRule="auto"/>
-        <w:ind w:left="1717"/>
+        <w:t>F</w:t>
+      </w:r>
+      <w:r>
         <w:rPr>
           <w:rFonts w:ascii="Verdana" w:eastAsia="Verdana" w:hAnsi="Verdana" w:cs="Verdana"/>
           <w:b/>
@@ -524,6 +490,70 @@
           <w:sz w:val="24"/>
           <w:szCs w:val="24"/>
         </w:rPr>
+        <w:t>rías</w:t>
+      </w:r>
+    </w:p>
+    <w:p>
+      <w:pPr>
+        <w:widowControl w:val="0"/>
+        <w:pBdr>
+          <w:top w:val="nil"/>
+          <w:left w:val="nil"/>
+          <w:bottom w:val="nil"/>
+          <w:right w:val="nil"/>
+          <w:between w:val="nil"/>
+        </w:pBdr>
+        <w:spacing w:before="151" w:line="240" w:lineRule="auto"/>
+        <w:ind w:left="1717"/>
+        <w:rPr>
+          <w:rFonts w:ascii="Verdana" w:eastAsia="Verdana" w:hAnsi="Verdana" w:cs="Verdana"/>
+          <w:b/>
+          <w:color w:val="008080"/>
+          <w:sz w:val="24"/>
+          <w:szCs w:val="24"/>
+        </w:rPr>
+      </w:pPr>
+    </w:p>
+    <w:p>
+      <w:pPr>
+        <w:widowControl w:val="0"/>
+        <w:pBdr>
+          <w:top w:val="nil"/>
+          <w:left w:val="nil"/>
+          <w:bottom w:val="nil"/>
+          <w:right w:val="nil"/>
+          <w:between w:val="nil"/>
+        </w:pBdr>
+        <w:spacing w:before="151" w:line="240" w:lineRule="auto"/>
+        <w:ind w:left="1717"/>
+        <w:rPr>
+          <w:rFonts w:ascii="Verdana" w:eastAsia="Verdana" w:hAnsi="Verdana" w:cs="Verdana"/>
+          <w:b/>
+          <w:color w:val="008080"/>
+          <w:sz w:val="24"/>
+          <w:szCs w:val="24"/>
+        </w:rPr>
+      </w:pPr>
+    </w:p>
+    <w:p>
+      <w:pPr>
+        <w:widowControl w:val="0"/>
+        <w:pBdr>
+          <w:top w:val="nil"/>
+          <w:left w:val="nil"/>
+          <w:bottom w:val="nil"/>
+          <w:right w:val="nil"/>
+          <w:between w:val="nil"/>
+        </w:pBdr>
+        <w:spacing w:before="151" w:line="240" w:lineRule="auto"/>
+        <w:ind w:left="1717"/>
+        <w:rPr>
+          <w:rFonts w:ascii="Verdana" w:eastAsia="Verdana" w:hAnsi="Verdana" w:cs="Verdana"/>
+          <w:b/>
+          <w:color w:val="008080"/>
+          <w:sz w:val="24"/>
+          <w:szCs w:val="24"/>
+        </w:rPr>
       </w:pPr>
     </w:p>
     <w:p>
@@ -1960,9 +1990,8 @@
           <w:sz w:val="24"/>
           <w:szCs w:val="24"/>
         </w:rPr>
-        <w:t xml:space="preserve">Diagrama de </w:t>
-      </w:r>
-      <w:proofErr w:type="gramStart"/>
+        <w:t>Diagrama de Clases ......................................................................................................................</w:t>
+      </w:r>
       <w:r>
         <w:rPr>
           <w:rFonts w:ascii="Times" w:eastAsia="Times" w:hAnsi="Times" w:cs="Times"/>
@@ -1970,26 +1999,7 @@
           <w:sz w:val="24"/>
           <w:szCs w:val="24"/>
         </w:rPr>
-        <w:t>Clases ......................................................................................................................</w:t>
-      </w:r>
-      <w:r>
-        <w:rPr>
-          <w:rFonts w:ascii="Times" w:eastAsia="Times" w:hAnsi="Times" w:cs="Times"/>
-          <w:color w:val="000000"/>
-          <w:sz w:val="24"/>
-          <w:szCs w:val="24"/>
-        </w:rPr>
-        <w:t>.</w:t>
-      </w:r>
-      <w:proofErr w:type="gramEnd"/>
-      <w:r>
-        <w:rPr>
-          <w:rFonts w:ascii="Times" w:eastAsia="Times" w:hAnsi="Times" w:cs="Times"/>
-          <w:color w:val="000000"/>
-          <w:sz w:val="24"/>
-          <w:szCs w:val="24"/>
-        </w:rPr>
-        <w:t>27</w:t>
+        <w:t>.27</w:t>
       </w:r>
       <w:r>
         <w:rPr>
@@ -2083,9 +2093,8 @@
           <w:sz w:val="24"/>
           <w:szCs w:val="24"/>
         </w:rPr>
-        <w:t xml:space="preserve">de </w:t>
-      </w:r>
-      <w:proofErr w:type="gramStart"/>
+        <w:t>de Despliegue</w:t>
+      </w:r>
       <w:r>
         <w:rPr>
           <w:rFonts w:ascii="Times" w:eastAsia="Times" w:hAnsi="Times" w:cs="Times"/>
@@ -2093,7 +2102,7 @@
           <w:sz w:val="24"/>
           <w:szCs w:val="24"/>
         </w:rPr>
-        <w:t>Despliegue</w:t>
+        <w:t xml:space="preserve"> </w:t>
       </w:r>
       <w:r>
         <w:rPr>
@@ -2102,26 +2111,7 @@
           <w:sz w:val="24"/>
           <w:szCs w:val="24"/>
         </w:rPr>
-        <w:t xml:space="preserve"> </w:t>
-      </w:r>
-      <w:r>
-        <w:rPr>
-          <w:rFonts w:ascii="Times" w:eastAsia="Times" w:hAnsi="Times" w:cs="Times"/>
-          <w:color w:val="000000"/>
-          <w:sz w:val="24"/>
-          <w:szCs w:val="24"/>
-        </w:rPr>
-        <w:t>…</w:t>
-      </w:r>
-      <w:proofErr w:type="gramEnd"/>
-      <w:r>
-        <w:rPr>
-          <w:rFonts w:ascii="Times" w:eastAsia="Times" w:hAnsi="Times" w:cs="Times"/>
-          <w:color w:val="000000"/>
-          <w:sz w:val="24"/>
-          <w:szCs w:val="24"/>
-        </w:rPr>
-        <w:t>..</w:t>
+        <w:t>…..</w:t>
       </w:r>
       <w:r>
         <w:rPr>
@@ -2168,9 +2158,8 @@
           <w:sz w:val="24"/>
           <w:szCs w:val="24"/>
         </w:rPr>
-        <w:t xml:space="preserve">Diagrama de Casos de </w:t>
-      </w:r>
-      <w:proofErr w:type="gramStart"/>
+        <w:t>Diagrama de Casos de Uso ................................................................................................</w:t>
+      </w:r>
       <w:r>
         <w:rPr>
           <w:rFonts w:ascii="Times" w:eastAsia="Times" w:hAnsi="Times" w:cs="Times"/>
@@ -2178,18 +2167,8 @@
           <w:sz w:val="24"/>
           <w:szCs w:val="24"/>
         </w:rPr>
-        <w:t>Uso ................................................................................................</w:t>
-      </w:r>
-      <w:r>
-        <w:rPr>
-          <w:rFonts w:ascii="Times" w:eastAsia="Times" w:hAnsi="Times" w:cs="Times"/>
-          <w:color w:val="000000"/>
-          <w:sz w:val="24"/>
-          <w:szCs w:val="24"/>
-        </w:rPr>
         <w:t>...........</w:t>
       </w:r>
-      <w:proofErr w:type="gramEnd"/>
       <w:r>
         <w:rPr>
           <w:rFonts w:ascii="Times" w:eastAsia="Times" w:hAnsi="Times" w:cs="Times"/>
@@ -2309,9 +2288,8 @@
           <w:sz w:val="24"/>
           <w:szCs w:val="24"/>
         </w:rPr>
-        <w:t xml:space="preserve">Diagrama de </w:t>
-      </w:r>
-      <w:proofErr w:type="gramStart"/>
+        <w:t>Diagrama de Colaboración</w:t>
+      </w:r>
       <w:r>
         <w:rPr>
           <w:rFonts w:ascii="Times" w:eastAsia="Times" w:hAnsi="Times" w:cs="Times"/>
@@ -2319,7 +2297,7 @@
           <w:sz w:val="24"/>
           <w:szCs w:val="24"/>
         </w:rPr>
-        <w:t>Colaboración</w:t>
+        <w:t xml:space="preserve"> </w:t>
       </w:r>
       <w:r>
         <w:rPr>
@@ -2328,18 +2306,8 @@
           <w:sz w:val="24"/>
           <w:szCs w:val="24"/>
         </w:rPr>
-        <w:t xml:space="preserve"> </w:t>
-      </w:r>
-      <w:r>
-        <w:rPr>
-          <w:rFonts w:ascii="Times" w:eastAsia="Times" w:hAnsi="Times" w:cs="Times"/>
-          <w:color w:val="000000"/>
-          <w:sz w:val="24"/>
-          <w:szCs w:val="24"/>
-        </w:rPr>
         <w:t>...........................................................................................................</w:t>
       </w:r>
-      <w:proofErr w:type="gramEnd"/>
       <w:r>
         <w:rPr>
           <w:rFonts w:ascii="Times" w:eastAsia="Times" w:hAnsi="Times" w:cs="Times"/>
@@ -2870,8 +2838,6 @@
           <w:szCs w:val="28"/>
         </w:rPr>
       </w:pPr>
-      <w:bookmarkStart w:id="0" w:name="_GoBack"/>
-      <w:bookmarkEnd w:id="0"/>
     </w:p>
     <w:p>
       <w:pPr>
@@ -4339,7 +4305,7 @@
           <w:szCs w:val="19"/>
         </w:rPr>
         <w:drawing>
-          <wp:inline distT="0" distB="0" distL="0" distR="0">
+          <wp:inline distT="0" distB="0" distL="0" distR="0" wp14:anchorId="1DF8CB54" wp14:editId="6C9D10A2">
             <wp:extent cx="6062139" cy="4548146"/>
             <wp:effectExtent l="0" t="0" r="0" b="5080"/>
             <wp:docPr id="17" name="Imagen 17"/>
@@ -4356,7 +4322,7 @@
                     </pic:cNvPicPr>
                   </pic:nvPicPr>
                   <pic:blipFill>
-                    <a:blip r:embed="rId7">
+                    <a:blip r:embed="rId6">
                       <a:extLst>
                         <a:ext uri="{28A0092B-C50C-407E-A947-70E740481C1C}">
                           <a14:useLocalDpi xmlns:a14="http://schemas.microsoft.com/office/drawing/2010/main" val="0"/>
@@ -6097,7 +6063,6 @@
           <w:szCs w:val="20"/>
         </w:rPr>
       </w:pPr>
-      <w:proofErr w:type="spellStart"/>
       <w:r>
         <w:rPr>
           <w:rFonts w:ascii="Verdana" w:eastAsia="Times" w:hAnsi="Verdana" w:cs="Times"/>
@@ -6107,7 +6072,6 @@
         </w:rPr>
         <w:t>Elicitación</w:t>
       </w:r>
-      <w:proofErr w:type="spellEnd"/>
       <w:r>
         <w:rPr>
           <w:rFonts w:ascii="Verdana" w:eastAsia="Times" w:hAnsi="Verdana" w:cs="Times"/>
@@ -6885,7 +6849,7 @@
           <w:sz w:val="20"/>
           <w:szCs w:val="20"/>
         </w:rPr>
-        <w:t xml:space="preserve">Sistema web: Se utilizará Microsoft Asp.NET MVC con </w:t>
+        <w:t xml:space="preserve">Sistema web: Se utilizará Microsoft Asp.NET con </w:t>
       </w:r>
       <w:proofErr w:type="spellStart"/>
       <w:r>
@@ -6979,25 +6943,7 @@
           <w:sz w:val="20"/>
           <w:szCs w:val="20"/>
         </w:rPr>
-        <w:t xml:space="preserve">Diseño web: Se usará </w:t>
-      </w:r>
-      <w:proofErr w:type="spellStart"/>
-      <w:r>
-        <w:rPr>
-          <w:rFonts w:ascii="Verdana" w:hAnsi="Verdana"/>
-          <w:sz w:val="20"/>
-          <w:szCs w:val="20"/>
-        </w:rPr>
-        <w:t>Bootstrap</w:t>
-      </w:r>
-      <w:proofErr w:type="spellEnd"/>
-      <w:r>
-        <w:rPr>
-          <w:rFonts w:ascii="Verdana" w:hAnsi="Verdana"/>
-          <w:sz w:val="20"/>
-          <w:szCs w:val="20"/>
-        </w:rPr>
-        <w:t xml:space="preserve"> 3.0, </w:t>
+        <w:t xml:space="preserve">Diseño web: Se usará Bootstrap 3.0, </w:t>
       </w:r>
       <w:proofErr w:type="spellStart"/>
       <w:r>
@@ -7095,25 +7041,7 @@
           <w:sz w:val="20"/>
           <w:szCs w:val="20"/>
         </w:rPr>
-        <w:t xml:space="preserve">Servidor: Microsoft </w:t>
-      </w:r>
-      <w:proofErr w:type="spellStart"/>
-      <w:r>
-        <w:rPr>
-          <w:rFonts w:ascii="Verdana" w:hAnsi="Verdana"/>
-          <w:sz w:val="20"/>
-          <w:szCs w:val="20"/>
-        </w:rPr>
-        <w:t>Azure</w:t>
-      </w:r>
-      <w:proofErr w:type="spellEnd"/>
-      <w:r>
-        <w:rPr>
-          <w:rFonts w:ascii="Verdana" w:hAnsi="Verdana"/>
-          <w:sz w:val="20"/>
-          <w:szCs w:val="20"/>
-        </w:rPr>
-        <w:t>.</w:t>
+        <w:t>Servidor: Microsoft Azure.</w:t>
       </w:r>
       <w:r>
         <w:rPr>
@@ -7199,7 +7127,7 @@
       <w:r>
         <w:t xml:space="preserve"> </w:t>
       </w:r>
-      <w:hyperlink r:id="rId8" w:history="1">
+      <w:hyperlink r:id="rId7" w:history="1">
         <w:r>
           <w:rPr>
             <w:rStyle w:val="Hipervnculo"/>
@@ -7281,7 +7209,7 @@
           <w:sz w:val="20"/>
           <w:szCs w:val="20"/>
         </w:rPr>
-        <w:t xml:space="preserve"> y seguridad. Los servidores </w:t>
+        <w:t xml:space="preserve"> y seguridad. Los servidores Azure son fácilmente adaptables a cambios de alcance y escalabilidad del software. En cuanto a la seguridad, las tecnologías Asp.net de Microsoft cuentan con configuraciones ya programadas que evitan los ataques indeseados más frecuentes (SQL </w:t>
       </w:r>
       <w:proofErr w:type="spellStart"/>
       <w:r>
@@ -7290,7 +7218,7 @@
           <w:sz w:val="20"/>
           <w:szCs w:val="20"/>
         </w:rPr>
-        <w:t>Azure</w:t>
+        <w:t>Injection</w:t>
       </w:r>
       <w:proofErr w:type="spellEnd"/>
       <w:r>
@@ -7299,7 +7227,15 @@
           <w:sz w:val="20"/>
           <w:szCs w:val="20"/>
         </w:rPr>
-        <w:t xml:space="preserve"> son fácilmente adaptables a cambios de alcance y escalabilidad del software. En cuanto a la seguridad, las tecnologías Asp.net de Microsoft cuentan con configuraciones ya programadas que evitan los ataques indeseados más frecuentes (SQL </w:t>
+        <w:t xml:space="preserve">, </w:t>
+      </w:r>
+      <w:r>
+        <w:rPr>
+          <w:rFonts w:ascii="Verdana" w:hAnsi="Verdana"/>
+          <w:sz w:val="20"/>
+          <w:szCs w:val="20"/>
+        </w:rPr>
+        <w:t xml:space="preserve">Cross-Site </w:t>
       </w:r>
       <w:proofErr w:type="spellStart"/>
       <w:r>
@@ -7308,7 +7244,7 @@
           <w:sz w:val="20"/>
           <w:szCs w:val="20"/>
         </w:rPr>
-        <w:t>Injection</w:t>
+        <w:t>Request</w:t>
       </w:r>
       <w:proofErr w:type="spellEnd"/>
       <w:r>
@@ -7317,15 +7253,7 @@
           <w:sz w:val="20"/>
           <w:szCs w:val="20"/>
         </w:rPr>
-        <w:t xml:space="preserve">, </w:t>
-      </w:r>
-      <w:r>
-        <w:rPr>
-          <w:rFonts w:ascii="Verdana" w:hAnsi="Verdana"/>
-          <w:sz w:val="20"/>
-          <w:szCs w:val="20"/>
-        </w:rPr>
-        <w:t>Cross-</w:t>
+        <w:t xml:space="preserve"> </w:t>
       </w:r>
       <w:proofErr w:type="spellStart"/>
       <w:r>
@@ -7334,7 +7262,7 @@
           <w:sz w:val="20"/>
           <w:szCs w:val="20"/>
         </w:rPr>
-        <w:t>Site</w:t>
+        <w:t>Forgery</w:t>
       </w:r>
       <w:proofErr w:type="spellEnd"/>
       <w:r>
@@ -7343,72 +7271,18 @@
           <w:sz w:val="20"/>
           <w:szCs w:val="20"/>
         </w:rPr>
+        <w:t>,</w:t>
+      </w:r>
+      <w:r>
         <w:t xml:space="preserve"> </w:t>
       </w:r>
-      <w:proofErr w:type="spellStart"/>
-      <w:r>
-        <w:rPr>
-          <w:rFonts w:ascii="Verdana" w:hAnsi="Verdana"/>
-          <w:sz w:val="20"/>
-          <w:szCs w:val="20"/>
-        </w:rPr>
-        <w:t>Request</w:t>
-      </w:r>
-      <w:proofErr w:type="spellEnd"/>
-      <w:r>
-        <w:rPr>
-          <w:rFonts w:ascii="Verdana" w:hAnsi="Verdana"/>
-          <w:sz w:val="20"/>
-          <w:szCs w:val="20"/>
-        </w:rPr>
-        <w:t xml:space="preserve"> </w:t>
-      </w:r>
-      <w:proofErr w:type="spellStart"/>
-      <w:r>
-        <w:rPr>
-          <w:rFonts w:ascii="Verdana" w:hAnsi="Verdana"/>
-          <w:sz w:val="20"/>
-          <w:szCs w:val="20"/>
-        </w:rPr>
-        <w:t>Forgery</w:t>
-      </w:r>
-      <w:proofErr w:type="spellEnd"/>
-      <w:r>
-        <w:rPr>
-          <w:rFonts w:ascii="Verdana" w:hAnsi="Verdana"/>
-          <w:sz w:val="20"/>
-          <w:szCs w:val="20"/>
-        </w:rPr>
-        <w:t>,</w:t>
-      </w:r>
-      <w:r>
-        <w:t xml:space="preserve"> </w:t>
-      </w:r>
-      <w:r>
-        <w:rPr>
-          <w:rFonts w:ascii="Verdana" w:hAnsi="Verdana"/>
-          <w:sz w:val="20"/>
-          <w:szCs w:val="20"/>
-        </w:rPr>
-        <w:t>Cross-</w:t>
-      </w:r>
-      <w:proofErr w:type="spellStart"/>
-      <w:r>
-        <w:rPr>
-          <w:rFonts w:ascii="Verdana" w:hAnsi="Verdana"/>
-          <w:sz w:val="20"/>
-          <w:szCs w:val="20"/>
-        </w:rPr>
-        <w:t>Site</w:t>
-      </w:r>
-      <w:proofErr w:type="spellEnd"/>
-      <w:r>
-        <w:rPr>
-          <w:rFonts w:ascii="Verdana" w:hAnsi="Verdana"/>
-          <w:sz w:val="20"/>
-          <w:szCs w:val="20"/>
-        </w:rPr>
-        <w:t xml:space="preserve"> Scripting</w:t>
+      <w:r>
+        <w:rPr>
+          <w:rFonts w:ascii="Verdana" w:hAnsi="Verdana"/>
+          <w:sz w:val="20"/>
+          <w:szCs w:val="20"/>
+        </w:rPr>
+        <w:t>Cross-Site Scripting</w:t>
       </w:r>
       <w:r>
         <w:rPr>
@@ -7542,7 +7416,7 @@
           <w:szCs w:val="19"/>
         </w:rPr>
         <w:drawing>
-          <wp:inline distT="0" distB="0" distL="0" distR="0">
+          <wp:inline distT="0" distB="0" distL="0" distR="0" wp14:anchorId="6093FCC1" wp14:editId="28545327">
             <wp:extent cx="6243955" cy="4701540"/>
             <wp:effectExtent l="0" t="0" r="4445" b="3810"/>
             <wp:docPr id="5" name="Imagen 5"/>
@@ -7559,7 +7433,7 @@
                     </pic:cNvPicPr>
                   </pic:nvPicPr>
                   <pic:blipFill>
-                    <a:blip r:embed="rId9">
+                    <a:blip r:embed="rId8">
                       <a:extLst>
                         <a:ext uri="{28A0092B-C50C-407E-A947-70E740481C1C}">
                           <a14:useLocalDpi xmlns:a14="http://schemas.microsoft.com/office/drawing/2010/main" val="0"/>
@@ -7615,7 +7489,7 @@
           <w:sz w:val="20"/>
           <w:szCs w:val="20"/>
         </w:rPr>
-        <w:t xml:space="preserve">Comparando la solución E-commerce Antílope con 3 productos existentes podemos ver que la principal ventaja es la escalabilidad del producto permitiendo desarrollar cualquier mejorar que se proponga, debido a que no es un enlatado o sistema cerrado. Con respecto a los costos esta solución requiere un pago por el desarrollo y no costos mensuales o comisiones por venta haciéndolo totalmente independiente. Por último, la disposición del código fuente es punto a destacar ya que </w:t>
+        <w:t xml:space="preserve">Comparando la solución E-commerce Antílope con 3 productos existentes podemos ver que la principal ventaja es la escalabilidad del producto permitiendo desarrollar cualquier mejorar que se proponga, debido a que no es un enlatado o sistema cerrado. Con respecto a los costos esta solución requiere un pago por el desarrollo y no costos mensuales o comisiones por venta haciéndolo totalmente independiente. Por último, la disposición del código fuente es punto a destacar ya que el </w:t>
       </w:r>
       <w:proofErr w:type="gramStart"/>
       <w:r>
@@ -7624,25 +7498,17 @@
           <w:sz w:val="20"/>
           <w:szCs w:val="20"/>
         </w:rPr>
-        <w:t xml:space="preserve">el </w:t>
-      </w:r>
-      <w:r>
-        <w:rPr>
-          <w:rFonts w:ascii="Verdana" w:hAnsi="Verdana"/>
-          <w:sz w:val="20"/>
-          <w:szCs w:val="20"/>
-        </w:rPr>
         <w:t>mismo</w:t>
       </w:r>
+      <w:r>
+        <w:rPr>
+          <w:rFonts w:ascii="Verdana" w:hAnsi="Verdana"/>
+          <w:sz w:val="20"/>
+          <w:szCs w:val="20"/>
+        </w:rPr>
+        <w:t xml:space="preserve"> área</w:t>
+      </w:r>
       <w:proofErr w:type="gramEnd"/>
-      <w:r>
-        <w:rPr>
-          <w:rFonts w:ascii="Verdana" w:hAnsi="Verdana"/>
-          <w:sz w:val="20"/>
-          <w:szCs w:val="20"/>
-        </w:rPr>
-        <w:t xml:space="preserve"> área</w:t>
-      </w:r>
       <w:r>
         <w:rPr>
           <w:rFonts w:ascii="Verdana" w:hAnsi="Verdana"/>
@@ -8020,25 +7886,7 @@
           <w:sz w:val="20"/>
           <w:szCs w:val="20"/>
         </w:rPr>
-        <w:t xml:space="preserve">Para el caso de envíos se propone trabajar con la empresa </w:t>
-      </w:r>
-      <w:proofErr w:type="spellStart"/>
-      <w:r>
-        <w:rPr>
-          <w:rFonts w:ascii="Verdana" w:hAnsi="Verdana"/>
-          <w:sz w:val="20"/>
-          <w:szCs w:val="20"/>
-        </w:rPr>
-        <w:t>Andreani</w:t>
-      </w:r>
-      <w:proofErr w:type="spellEnd"/>
-      <w:r>
-        <w:rPr>
-          <w:rFonts w:ascii="Verdana" w:hAnsi="Verdana"/>
-          <w:sz w:val="20"/>
-          <w:szCs w:val="20"/>
-        </w:rPr>
-        <w:t xml:space="preserve"> que cuenta con envíos a todo el país. En caso de ser aceptado se deberá crear una cuenta empresa para luego interactuar con los servicios web de dicha compañía.</w:t>
+        <w:t>Para el caso de envíos se propone trabajar con la empresa Andreani que cuenta con envíos a todo el país. En caso de ser aceptado se deberá crear una cuenta empresa para luego interactuar con los servicios web de dicha compañía.</w:t>
       </w:r>
     </w:p>
     <w:p>
@@ -8502,7 +8350,7 @@
         </w:rPr>
         <w:lastRenderedPageBreak/>
         <w:drawing>
-          <wp:inline distT="0" distB="0" distL="0" distR="0">
+          <wp:inline distT="0" distB="0" distL="0" distR="0" wp14:anchorId="4606CD3E" wp14:editId="0DFCA7B5">
             <wp:extent cx="6236970" cy="4641215"/>
             <wp:effectExtent l="0" t="0" r="0" b="6985"/>
             <wp:docPr id="1" name="Imagen 1"/>
@@ -8519,7 +8367,7 @@
                     </pic:cNvPicPr>
                   </pic:nvPicPr>
                   <pic:blipFill>
-                    <a:blip r:embed="rId10">
+                    <a:blip r:embed="rId9">
                       <a:extLst>
                         <a:ext uri="{28A0092B-C50C-407E-A947-70E740481C1C}">
                           <a14:useLocalDpi xmlns:a14="http://schemas.microsoft.com/office/drawing/2010/main" val="0"/>
@@ -8709,7 +8557,7 @@
         </w:rPr>
         <w:lastRenderedPageBreak/>
         <w:drawing>
-          <wp:inline distT="0" distB="0" distL="0" distR="0">
+          <wp:inline distT="0" distB="0" distL="0" distR="0" wp14:anchorId="30BA789C" wp14:editId="7CB1D8CD">
             <wp:extent cx="6581499" cy="4059999"/>
             <wp:effectExtent l="0" t="0" r="0" b="0"/>
             <wp:docPr id="2" name="Imagen 2"/>
@@ -8726,7 +8574,7 @@
                     </pic:cNvPicPr>
                   </pic:nvPicPr>
                   <pic:blipFill>
-                    <a:blip r:embed="rId11">
+                    <a:blip r:embed="rId10">
                       <a:extLst>
                         <a:ext uri="{28A0092B-C50C-407E-A947-70E740481C1C}">
                           <a14:useLocalDpi xmlns:a14="http://schemas.microsoft.com/office/drawing/2010/main" val="0"/>
@@ -9331,7 +9179,7 @@
           <w:szCs w:val="24"/>
         </w:rPr>
         <w:drawing>
-          <wp:inline distT="0" distB="0" distL="0" distR="0">
+          <wp:inline distT="0" distB="0" distL="0" distR="0" wp14:anchorId="4DD73266" wp14:editId="53B54BB2">
             <wp:extent cx="6242050" cy="6217920"/>
             <wp:effectExtent l="0" t="0" r="6350" b="0"/>
             <wp:docPr id="7" name="Imagen 7"/>
@@ -9348,7 +9196,7 @@
                     </pic:cNvPicPr>
                   </pic:nvPicPr>
                   <pic:blipFill>
-                    <a:blip r:embed="rId12">
+                    <a:blip r:embed="rId11">
                       <a:extLst>
                         <a:ext uri="{28A0092B-C50C-407E-A947-70E740481C1C}">
                           <a14:useLocalDpi xmlns:a14="http://schemas.microsoft.com/office/drawing/2010/main" val="0"/>
@@ -9546,7 +9394,7 @@
           <w:highlight w:val="yellow"/>
         </w:rPr>
         <w:drawing>
-          <wp:inline distT="0" distB="0" distL="0" distR="0">
+          <wp:inline distT="0" distB="0" distL="0" distR="0" wp14:anchorId="6D25C0EE" wp14:editId="5C675F6C">
             <wp:extent cx="6242050" cy="5247640"/>
             <wp:effectExtent l="0" t="0" r="6350" b="0"/>
             <wp:docPr id="8" name="Imagen 8"/>
@@ -9563,7 +9411,7 @@
                     </pic:cNvPicPr>
                   </pic:nvPicPr>
                   <pic:blipFill>
-                    <a:blip r:embed="rId13">
+                    <a:blip r:embed="rId12">
                       <a:extLst>
                         <a:ext uri="{28A0092B-C50C-407E-A947-70E740481C1C}">
                           <a14:useLocalDpi xmlns:a14="http://schemas.microsoft.com/office/drawing/2010/main" val="0"/>
@@ -9773,7 +9621,7 @@
         </w:rPr>
         <w:lastRenderedPageBreak/>
         <w:drawing>
-          <wp:inline distT="0" distB="0" distL="0" distR="0">
+          <wp:inline distT="0" distB="0" distL="0" distR="0" wp14:anchorId="04C4A0E8" wp14:editId="065DA2A0">
             <wp:extent cx="5176299" cy="3481232"/>
             <wp:effectExtent l="0" t="0" r="5715" b="5080"/>
             <wp:docPr id="9" name="Imagen 9"/>
@@ -9790,7 +9638,7 @@
                     </pic:cNvPicPr>
                   </pic:nvPicPr>
                   <pic:blipFill>
-                    <a:blip r:embed="rId14">
+                    <a:blip r:embed="rId13">
                       <a:extLst>
                         <a:ext uri="{28A0092B-C50C-407E-A947-70E740481C1C}">
                           <a14:useLocalDpi xmlns:a14="http://schemas.microsoft.com/office/drawing/2010/main" val="0"/>
@@ -9961,7 +9809,7 @@
         </w:rPr>
         <w:lastRenderedPageBreak/>
         <w:drawing>
-          <wp:inline distT="0" distB="0" distL="0" distR="0">
+          <wp:inline distT="0" distB="0" distL="0" distR="0" wp14:anchorId="51348C65" wp14:editId="67FAE857">
             <wp:extent cx="5321672" cy="3586038"/>
             <wp:effectExtent l="0" t="0" r="0" b="0"/>
             <wp:docPr id="10" name="Imagen 10"/>
@@ -9978,7 +9826,7 @@
                     </pic:cNvPicPr>
                   </pic:nvPicPr>
                   <pic:blipFill>
-                    <a:blip r:embed="rId15">
+                    <a:blip r:embed="rId14">
                       <a:extLst>
                         <a:ext uri="{28A0092B-C50C-407E-A947-70E740481C1C}">
                           <a14:useLocalDpi xmlns:a14="http://schemas.microsoft.com/office/drawing/2010/main" val="0"/>
@@ -10178,7 +10026,7 @@
           <w:szCs w:val="24"/>
         </w:rPr>
         <w:drawing>
-          <wp:inline distT="0" distB="0" distL="0" distR="0">
+          <wp:inline distT="0" distB="0" distL="0" distR="0" wp14:anchorId="1FB02FCB" wp14:editId="45263E96">
             <wp:extent cx="5265999" cy="3132814"/>
             <wp:effectExtent l="0" t="0" r="0" b="0"/>
             <wp:docPr id="11" name="Imagen 11"/>
@@ -10195,7 +10043,7 @@
                     </pic:cNvPicPr>
                   </pic:nvPicPr>
                   <pic:blipFill>
-                    <a:blip r:embed="rId16">
+                    <a:blip r:embed="rId15">
                       <a:extLst>
                         <a:ext uri="{28A0092B-C50C-407E-A947-70E740481C1C}">
                           <a14:useLocalDpi xmlns:a14="http://schemas.microsoft.com/office/drawing/2010/main" val="0"/>
@@ -10406,7 +10254,7 @@
           <w:szCs w:val="24"/>
         </w:rPr>
         <w:drawing>
-          <wp:inline distT="0" distB="0" distL="0" distR="0">
+          <wp:inline distT="0" distB="0" distL="0" distR="0" wp14:anchorId="673BD10A" wp14:editId="7CCF5095">
             <wp:extent cx="6242050" cy="6313170"/>
             <wp:effectExtent l="0" t="0" r="6350" b="0"/>
             <wp:docPr id="12" name="Imagen 12"/>
@@ -10423,7 +10271,7 @@
                     </pic:cNvPicPr>
                   </pic:nvPicPr>
                   <pic:blipFill>
-                    <a:blip r:embed="rId17">
+                    <a:blip r:embed="rId16">
                       <a:extLst>
                         <a:ext uri="{28A0092B-C50C-407E-A947-70E740481C1C}">
                           <a14:useLocalDpi xmlns:a14="http://schemas.microsoft.com/office/drawing/2010/main" val="0"/>
@@ -10591,7 +10439,7 @@
           <w:szCs w:val="24"/>
         </w:rPr>
         <w:drawing>
-          <wp:inline distT="0" distB="0" distL="0" distR="0">
+          <wp:inline distT="0" distB="0" distL="0" distR="0" wp14:anchorId="3853702C" wp14:editId="74030E30">
             <wp:extent cx="5732890" cy="3753497"/>
             <wp:effectExtent l="0" t="0" r="1270" b="0"/>
             <wp:docPr id="13" name="Imagen 13"/>
@@ -10608,7 +10456,7 @@
                     </pic:cNvPicPr>
                   </pic:nvPicPr>
                   <pic:blipFill>
-                    <a:blip r:embed="rId18">
+                    <a:blip r:embed="rId17">
                       <a:extLst>
                         <a:ext uri="{28A0092B-C50C-407E-A947-70E740481C1C}">
                           <a14:useLocalDpi xmlns:a14="http://schemas.microsoft.com/office/drawing/2010/main" val="0"/>
@@ -10768,7 +10616,7 @@
         </w:rPr>
         <w:lastRenderedPageBreak/>
         <w:drawing>
-          <wp:inline distT="0" distB="0" distL="0" distR="0">
+          <wp:inline distT="0" distB="0" distL="0" distR="0" wp14:anchorId="34444F35" wp14:editId="3B9F8330">
             <wp:extent cx="5635129" cy="4723075"/>
             <wp:effectExtent l="0" t="0" r="3810" b="1905"/>
             <wp:docPr id="14" name="Imagen 14"/>
@@ -10785,7 +10633,7 @@
                     </pic:cNvPicPr>
                   </pic:nvPicPr>
                   <pic:blipFill>
-                    <a:blip r:embed="rId19">
+                    <a:blip r:embed="rId18">
                       <a:extLst>
                         <a:ext uri="{28A0092B-C50C-407E-A947-70E740481C1C}">
                           <a14:useLocalDpi xmlns:a14="http://schemas.microsoft.com/office/drawing/2010/main" val="0"/>
@@ -10971,7 +10819,7 @@
         </w:rPr>
         <w:lastRenderedPageBreak/>
         <w:drawing>
-          <wp:inline distT="0" distB="0" distL="0" distR="0">
+          <wp:inline distT="0" distB="0" distL="0" distR="0" wp14:anchorId="7178A798" wp14:editId="3CC26648">
             <wp:extent cx="5669280" cy="4058466"/>
             <wp:effectExtent l="0" t="0" r="7620" b="0"/>
             <wp:docPr id="15" name="Imagen 15"/>
@@ -10988,7 +10836,7 @@
                     </pic:cNvPicPr>
                   </pic:nvPicPr>
                   <pic:blipFill>
-                    <a:blip r:embed="rId20">
+                    <a:blip r:embed="rId19">
                       <a:extLst>
                         <a:ext uri="{28A0092B-C50C-407E-A947-70E740481C1C}">
                           <a14:useLocalDpi xmlns:a14="http://schemas.microsoft.com/office/drawing/2010/main" val="0"/>
@@ -11139,7 +10987,7 @@
         </w:rPr>
         <w:lastRenderedPageBreak/>
         <w:drawing>
-          <wp:inline distT="0" distB="0" distL="0" distR="0">
+          <wp:inline distT="0" distB="0" distL="0" distR="0" wp14:anchorId="08DABFF0" wp14:editId="4B01FD41">
             <wp:extent cx="5899867" cy="5493538"/>
             <wp:effectExtent l="0" t="0" r="5715" b="0"/>
             <wp:docPr id="16" name="Imagen 16"/>
@@ -11156,7 +11004,7 @@
                     </pic:cNvPicPr>
                   </pic:nvPicPr>
                   <pic:blipFill>
-                    <a:blip r:embed="rId21">
+                    <a:blip r:embed="rId20">
                       <a:extLst>
                         <a:ext uri="{28A0092B-C50C-407E-A947-70E740481C1C}">
                           <a14:useLocalDpi xmlns:a14="http://schemas.microsoft.com/office/drawing/2010/main" val="0"/>
@@ -12917,25 +12765,7 @@
           <w:sz w:val="20"/>
           <w:szCs w:val="20"/>
         </w:rPr>
-        <w:t xml:space="preserve">Una cuenta empresa de </w:t>
-      </w:r>
-      <w:proofErr w:type="spellStart"/>
-      <w:r>
-        <w:rPr>
-          <w:rFonts w:ascii="Verdana" w:hAnsi="Verdana"/>
-          <w:sz w:val="20"/>
-          <w:szCs w:val="20"/>
-        </w:rPr>
-        <w:t>Andreani</w:t>
-      </w:r>
-      <w:proofErr w:type="spellEnd"/>
-      <w:r>
-        <w:rPr>
-          <w:rFonts w:ascii="Verdana" w:hAnsi="Verdana"/>
-          <w:sz w:val="20"/>
-          <w:szCs w:val="20"/>
-        </w:rPr>
-        <w:t>.</w:t>
+        <w:t>Una cuenta empresa de Andreani.</w:t>
       </w:r>
     </w:p>
     <w:p>
@@ -13640,25 +13470,7 @@
           <w:sz w:val="20"/>
           <w:szCs w:val="20"/>
         </w:rPr>
-        <w:t>El sistema se comunicará con los servicios web de la empresa de logística (</w:t>
-      </w:r>
-      <w:proofErr w:type="spellStart"/>
-      <w:r>
-        <w:rPr>
-          <w:rFonts w:ascii="Verdana" w:eastAsia="Times" w:hAnsi="Verdana" w:cs="Times"/>
-          <w:sz w:val="20"/>
-          <w:szCs w:val="20"/>
-        </w:rPr>
-        <w:t>Andreani</w:t>
-      </w:r>
-      <w:proofErr w:type="spellEnd"/>
-      <w:r>
-        <w:rPr>
-          <w:rFonts w:ascii="Verdana" w:eastAsia="Times" w:hAnsi="Verdana" w:cs="Times"/>
-          <w:sz w:val="20"/>
-          <w:szCs w:val="20"/>
-        </w:rPr>
-        <w:t>) para dar aviso que la mercadería está lista para despachar</w:t>
+        <w:t>El sistema se comunicará con los servicios web de la empresa de logística (Andreani) para dar aviso que la mercadería está lista para despachar</w:t>
       </w:r>
       <w:r>
         <w:rPr>
@@ -13789,7 +13601,6 @@
         </w:rPr>
         <w:t>(</w:t>
       </w:r>
-      <w:proofErr w:type="spellStart"/>
       <w:r>
         <w:rPr>
           <w:rFonts w:ascii="Verdana" w:eastAsia="Times" w:hAnsi="Verdana" w:cs="Times"/>
@@ -13814,7 +13625,6 @@
         </w:rPr>
         <w:t>ni</w:t>
       </w:r>
-      <w:proofErr w:type="spellEnd"/>
       <w:r>
         <w:rPr>
           <w:rFonts w:ascii="Verdana" w:eastAsia="Times" w:hAnsi="Verdana" w:cs="Times"/>
@@ -15832,7 +15642,7 @@
         </w:rPr>
         <w:lastRenderedPageBreak/>
         <w:drawing>
-          <wp:inline distT="0" distB="0" distL="0" distR="0">
+          <wp:inline distT="0" distB="0" distL="0" distR="0" wp14:anchorId="265D80C1" wp14:editId="6C21334B">
             <wp:extent cx="5502275" cy="3912235"/>
             <wp:effectExtent l="0" t="0" r="3175" b="0"/>
             <wp:docPr id="18" name="Imagen 18"/>
@@ -15849,7 +15659,7 @@
                     </pic:cNvPicPr>
                   </pic:nvPicPr>
                   <pic:blipFill>
-                    <a:blip r:embed="rId22">
+                    <a:blip r:embed="rId21">
                       <a:extLst>
                         <a:ext uri="{28A0092B-C50C-407E-A947-70E740481C1C}">
                           <a14:useLocalDpi xmlns:a14="http://schemas.microsoft.com/office/drawing/2010/main" val="0"/>
@@ -18523,7 +18333,7 @@
           <w:szCs w:val="24"/>
         </w:rPr>
         <w:drawing>
-          <wp:inline distT="0" distB="0" distL="0" distR="0">
+          <wp:inline distT="0" distB="0" distL="0" distR="0" wp14:anchorId="50B9B384" wp14:editId="7F289EC0">
             <wp:extent cx="6576365" cy="3261080"/>
             <wp:effectExtent l="0" t="0" r="0" b="0"/>
             <wp:docPr id="34" name="Imagen 34"/>
@@ -18540,7 +18350,7 @@
                     </pic:cNvPicPr>
                   </pic:nvPicPr>
                   <pic:blipFill>
-                    <a:blip r:embed="rId23">
+                    <a:blip r:embed="rId22">
                       <a:extLst>
                         <a:ext uri="{28A0092B-C50C-407E-A947-70E740481C1C}">
                           <a14:useLocalDpi xmlns:a14="http://schemas.microsoft.com/office/drawing/2010/main" val="0"/>
@@ -18644,7 +18454,7 @@
         </w:rPr>
         <w:lastRenderedPageBreak/>
         <w:drawing>
-          <wp:inline distT="0" distB="0" distL="0" distR="0">
+          <wp:inline distT="0" distB="0" distL="0" distR="0" wp14:anchorId="545F16BF" wp14:editId="5EF885E9">
             <wp:extent cx="6240145" cy="4432935"/>
             <wp:effectExtent l="0" t="0" r="8255" b="5715"/>
             <wp:docPr id="27" name="Imagen 27"/>
@@ -18661,7 +18471,7 @@
                     </pic:cNvPicPr>
                   </pic:nvPicPr>
                   <pic:blipFill>
-                    <a:blip r:embed="rId24">
+                    <a:blip r:embed="rId23">
                       <a:extLst>
                         <a:ext uri="{28A0092B-C50C-407E-A947-70E740481C1C}">
                           <a14:useLocalDpi xmlns:a14="http://schemas.microsoft.com/office/drawing/2010/main" val="0"/>
@@ -18783,7 +18593,7 @@
         </w:rPr>
         <w:lastRenderedPageBreak/>
         <w:drawing>
-          <wp:inline distT="0" distB="0" distL="0" distR="0">
+          <wp:inline distT="0" distB="0" distL="0" distR="0" wp14:anchorId="7F362464" wp14:editId="5B1F0DFB">
             <wp:extent cx="6058651" cy="3416199"/>
             <wp:effectExtent l="0" t="0" r="0" b="0"/>
             <wp:docPr id="19" name="Imagen 19"/>
@@ -18800,7 +18610,7 @@
                     </pic:cNvPicPr>
                   </pic:nvPicPr>
                   <pic:blipFill>
-                    <a:blip r:embed="rId25">
+                    <a:blip r:embed="rId24">
                       <a:extLst>
                         <a:ext uri="{28A0092B-C50C-407E-A947-70E740481C1C}">
                           <a14:useLocalDpi xmlns:a14="http://schemas.microsoft.com/office/drawing/2010/main" val="0"/>
@@ -18942,7 +18752,7 @@
         </w:rPr>
         <w:lastRenderedPageBreak/>
         <w:drawing>
-          <wp:inline distT="0" distB="0" distL="0" distR="0">
+          <wp:inline distT="0" distB="0" distL="0" distR="0" wp14:anchorId="5168478D" wp14:editId="288DBF3F">
             <wp:extent cx="4257675" cy="4743450"/>
             <wp:effectExtent l="0" t="0" r="9525" b="0"/>
             <wp:docPr id="31" name="Imagen 31"/>
@@ -18959,7 +18769,7 @@
                     </pic:cNvPicPr>
                   </pic:nvPicPr>
                   <pic:blipFill>
-                    <a:blip r:embed="rId26">
+                    <a:blip r:embed="rId25">
                       <a:extLst>
                         <a:ext uri="{28A0092B-C50C-407E-A947-70E740481C1C}">
                           <a14:useLocalDpi xmlns:a14="http://schemas.microsoft.com/office/drawing/2010/main" val="0"/>
@@ -19067,7 +18877,7 @@
         </w:rPr>
         <w:lastRenderedPageBreak/>
         <w:drawing>
-          <wp:inline distT="0" distB="0" distL="0" distR="0">
+          <wp:inline distT="0" distB="0" distL="0" distR="0" wp14:anchorId="60EE9140" wp14:editId="3B473B63">
             <wp:extent cx="4663440" cy="4754880"/>
             <wp:effectExtent l="0" t="0" r="3810" b="7620"/>
             <wp:docPr id="32" name="Imagen 32"/>
@@ -19084,7 +18894,7 @@
                     </pic:cNvPicPr>
                   </pic:nvPicPr>
                   <pic:blipFill>
-                    <a:blip r:embed="rId27">
+                    <a:blip r:embed="rId26">
                       <a:extLst>
                         <a:ext uri="{28A0092B-C50C-407E-A947-70E740481C1C}">
                           <a14:useLocalDpi xmlns:a14="http://schemas.microsoft.com/office/drawing/2010/main" val="0"/>
@@ -20577,7 +20387,6 @@
           <w:szCs w:val="20"/>
           <w:u w:val="single"/>
         </w:rPr>
-        <w:lastRenderedPageBreak/>
         <w:t>9</w:t>
       </w:r>
       <w:r>
@@ -22074,7 +21883,7 @@
         </w:rPr>
         <w:lastRenderedPageBreak/>
         <w:drawing>
-          <wp:inline distT="0" distB="0" distL="0" distR="0">
+          <wp:inline distT="0" distB="0" distL="0" distR="0" wp14:anchorId="36BE1776" wp14:editId="3596E32F">
             <wp:extent cx="6880405" cy="4086225"/>
             <wp:effectExtent l="0" t="0" r="0" b="0"/>
             <wp:docPr id="33" name="Imagen 33"/>
@@ -22091,7 +21900,7 @@
                     </pic:cNvPicPr>
                   </pic:nvPicPr>
                   <pic:blipFill>
-                    <a:blip r:embed="rId28">
+                    <a:blip r:embed="rId27">
                       <a:extLst>
                         <a:ext uri="{28A0092B-C50C-407E-A947-70E740481C1C}">
                           <a14:useLocalDpi xmlns:a14="http://schemas.microsoft.com/office/drawing/2010/main" val="0"/>
@@ -22208,7 +22017,7 @@
           <w:szCs w:val="24"/>
         </w:rPr>
         <w:drawing>
-          <wp:inline distT="0" distB="0" distL="0" distR="0" wp14:anchorId="3D0FC3BC" wp14:editId="20D4D3B2">
+          <wp:inline distT="0" distB="0" distL="0" distR="0" wp14:anchorId="78964954" wp14:editId="388811C1">
             <wp:extent cx="6845949" cy="3219450"/>
             <wp:effectExtent l="0" t="0" r="0" b="0"/>
             <wp:docPr id="30" name="Imagen 30"/>
@@ -22225,7 +22034,7 @@
                     </pic:cNvPicPr>
                   </pic:nvPicPr>
                   <pic:blipFill>
-                    <a:blip r:embed="rId29">
+                    <a:blip r:embed="rId28">
                       <a:extLst>
                         <a:ext uri="{28A0092B-C50C-407E-A947-70E740481C1C}">
                           <a14:useLocalDpi xmlns:a14="http://schemas.microsoft.com/office/drawing/2010/main" val="0"/>
@@ -22400,7 +22209,7 @@
           <w:szCs w:val="24"/>
         </w:rPr>
         <w:drawing>
-          <wp:inline distT="0" distB="0" distL="0" distR="0" wp14:anchorId="001B7C12" wp14:editId="397374CA">
+          <wp:inline distT="0" distB="0" distL="0" distR="0" wp14:anchorId="571DE4DD" wp14:editId="30E1E4A1">
             <wp:extent cx="6242050" cy="6313170"/>
             <wp:effectExtent l="0" t="0" r="6350" b="0"/>
             <wp:docPr id="21" name="Imagen 21"/>
@@ -22417,7 +22226,7 @@
                     </pic:cNvPicPr>
                   </pic:nvPicPr>
                   <pic:blipFill>
-                    <a:blip r:embed="rId17">
+                    <a:blip r:embed="rId16">
                       <a:extLst>
                         <a:ext uri="{28A0092B-C50C-407E-A947-70E740481C1C}">
                           <a14:useLocalDpi xmlns:a14="http://schemas.microsoft.com/office/drawing/2010/main" val="0"/>
@@ -22542,7 +22351,7 @@
           <w:szCs w:val="24"/>
         </w:rPr>
         <w:drawing>
-          <wp:inline distT="0" distB="0" distL="0" distR="0" wp14:anchorId="1D543058" wp14:editId="41CF625B">
+          <wp:inline distT="0" distB="0" distL="0" distR="0" wp14:anchorId="650CAF01" wp14:editId="32A2B43F">
             <wp:extent cx="6242050" cy="6217920"/>
             <wp:effectExtent l="0" t="0" r="6350" b="0"/>
             <wp:docPr id="25" name="Imagen 25"/>
@@ -22559,7 +22368,7 @@
                     </pic:cNvPicPr>
                   </pic:nvPicPr>
                   <pic:blipFill>
-                    <a:blip r:embed="rId12">
+                    <a:blip r:embed="rId11">
                       <a:extLst>
                         <a:ext uri="{28A0092B-C50C-407E-A947-70E740481C1C}">
                           <a14:useLocalDpi xmlns:a14="http://schemas.microsoft.com/office/drawing/2010/main" val="0"/>
@@ -22804,7 +22613,7 @@
           <w:szCs w:val="20"/>
         </w:rPr>
         <w:drawing>
-          <wp:inline distT="0" distB="0" distL="0" distR="0">
+          <wp:inline distT="0" distB="0" distL="0" distR="0" wp14:anchorId="26E9AA88" wp14:editId="6D3FEE7B">
             <wp:extent cx="6240145" cy="1579880"/>
             <wp:effectExtent l="0" t="0" r="8255" b="1270"/>
             <wp:docPr id="3" name="Imagen 3"/>
@@ -22821,7 +22630,7 @@
                     </pic:cNvPicPr>
                   </pic:nvPicPr>
                   <pic:blipFill>
-                    <a:blip r:embed="rId30">
+                    <a:blip r:embed="rId29">
                       <a:extLst>
                         <a:ext uri="{28A0092B-C50C-407E-A947-70E740481C1C}">
                           <a14:useLocalDpi xmlns:a14="http://schemas.microsoft.com/office/drawing/2010/main" val="0"/>
@@ -22916,7 +22725,7 @@
           <w:color w:val="000000"/>
         </w:rPr>
         <w:drawing>
-          <wp:inline distT="0" distB="0" distL="0" distR="0" wp14:anchorId="7110A3F8" wp14:editId="266F60B3">
+          <wp:inline distT="0" distB="0" distL="0" distR="0" wp14:anchorId="48ACE509" wp14:editId="2BDB69F4">
             <wp:extent cx="5447271" cy="5391302"/>
             <wp:effectExtent l="0" t="0" r="1270" b="0"/>
             <wp:docPr id="24" name="Imagen 24"/>
@@ -22933,7 +22742,7 @@
                     </pic:cNvPicPr>
                   </pic:nvPicPr>
                   <pic:blipFill>
-                    <a:blip r:embed="rId31">
+                    <a:blip r:embed="rId30">
                       <a:extLst>
                         <a:ext uri="{28A0092B-C50C-407E-A947-70E740481C1C}">
                           <a14:useLocalDpi xmlns:a14="http://schemas.microsoft.com/office/drawing/2010/main" val="0"/>
@@ -23054,7 +22863,7 @@
         </w:rPr>
         <w:lastRenderedPageBreak/>
         <w:drawing>
-          <wp:inline distT="0" distB="0" distL="0" distR="0">
+          <wp:inline distT="0" distB="0" distL="0" distR="0" wp14:anchorId="1B7C8DC2" wp14:editId="14571655">
             <wp:extent cx="4033593" cy="2457907"/>
             <wp:effectExtent l="0" t="0" r="5080" b="0"/>
             <wp:docPr id="35" name="Imagen 35"/>
@@ -23071,7 +22880,7 @@
                     </pic:cNvPicPr>
                   </pic:nvPicPr>
                   <pic:blipFill>
-                    <a:blip r:embed="rId32">
+                    <a:blip r:embed="rId31">
                       <a:extLst>
                         <a:ext uri="{28A0092B-C50C-407E-A947-70E740481C1C}">
                           <a14:useLocalDpi xmlns:a14="http://schemas.microsoft.com/office/drawing/2010/main" val="0"/>
@@ -23287,7 +23096,7 @@
           <w:szCs w:val="20"/>
         </w:rPr>
         <w:drawing>
-          <wp:inline distT="0" distB="0" distL="0" distR="0">
+          <wp:inline distT="0" distB="0" distL="0" distR="0" wp14:anchorId="6C007FF6" wp14:editId="6A39EC56">
             <wp:extent cx="6245225" cy="3200400"/>
             <wp:effectExtent l="0" t="0" r="3175" b="0"/>
             <wp:docPr id="6" name="Imagen 6"/>
@@ -23304,7 +23113,7 @@
                     </pic:cNvPicPr>
                   </pic:nvPicPr>
                   <pic:blipFill>
-                    <a:blip r:embed="rId33">
+                    <a:blip r:embed="rId32">
                       <a:extLst>
                         <a:ext uri="{28A0092B-C50C-407E-A947-70E740481C1C}">
                           <a14:useLocalDpi xmlns:a14="http://schemas.microsoft.com/office/drawing/2010/main" val="0"/>
@@ -23441,7 +23250,7 @@
         </w:rPr>
         <w:lastRenderedPageBreak/>
         <w:drawing>
-          <wp:inline distT="0" distB="0" distL="0" distR="0">
+          <wp:inline distT="0" distB="0" distL="0" distR="0" wp14:anchorId="4B2C95B4" wp14:editId="0877FAE7">
             <wp:extent cx="6236970" cy="3174365"/>
             <wp:effectExtent l="0" t="0" r="0" b="6985"/>
             <wp:docPr id="28" name="Imagen 28"/>
@@ -23458,7 +23267,7 @@
                     </pic:cNvPicPr>
                   </pic:nvPicPr>
                   <pic:blipFill>
-                    <a:blip r:embed="rId34">
+                    <a:blip r:embed="rId33">
                       <a:extLst>
                         <a:ext uri="{28A0092B-C50C-407E-A947-70E740481C1C}">
                           <a14:useLocalDpi xmlns:a14="http://schemas.microsoft.com/office/drawing/2010/main" val="0"/>
@@ -23594,7 +23403,7 @@
           <w:sz w:val="20"/>
         </w:rPr>
         <w:drawing>
-          <wp:inline distT="0" distB="0" distL="0" distR="0">
+          <wp:inline distT="0" distB="0" distL="0" distR="0" wp14:anchorId="7DE12198" wp14:editId="40D2AE78">
             <wp:extent cx="6236970" cy="2277110"/>
             <wp:effectExtent l="0" t="0" r="0" b="8890"/>
             <wp:docPr id="29" name="Imagen 29"/>
@@ -23611,7 +23420,7 @@
                     </pic:cNvPicPr>
                   </pic:nvPicPr>
                   <pic:blipFill>
-                    <a:blip r:embed="rId35">
+                    <a:blip r:embed="rId34">
                       <a:extLst>
                         <a:ext uri="{28A0092B-C50C-407E-A947-70E740481C1C}">
                           <a14:useLocalDpi xmlns:a14="http://schemas.microsoft.com/office/drawing/2010/main" val="0"/>
@@ -28860,7 +28669,7 @@
           <w:szCs w:val="20"/>
         </w:rPr>
       </w:pPr>
-      <w:hyperlink r:id="rId36" w:history="1">
+      <w:hyperlink r:id="rId35" w:history="1">
         <w:r>
           <w:rPr>
             <w:rStyle w:val="Hipervnculo"/>
@@ -28940,7 +28749,7 @@
           <w:szCs w:val="20"/>
         </w:rPr>
       </w:pPr>
-      <w:hyperlink r:id="rId37" w:history="1">
+      <w:hyperlink r:id="rId36" w:history="1">
         <w:r>
           <w:rPr>
             <w:rStyle w:val="Hipervnculo"/>
@@ -29019,7 +28828,7 @@
           <w:szCs w:val="20"/>
         </w:rPr>
       </w:pPr>
-      <w:hyperlink r:id="rId38" w:history="1">
+      <w:hyperlink r:id="rId37" w:history="1">
         <w:r>
           <w:rPr>
             <w:rStyle w:val="Hipervnculo"/>
@@ -29098,7 +28907,7 @@
           <w:szCs w:val="20"/>
         </w:rPr>
       </w:pPr>
-      <w:hyperlink r:id="rId39" w:history="1">
+      <w:hyperlink r:id="rId38" w:history="1">
         <w:r>
           <w:rPr>
             <w:rStyle w:val="Hipervnculo"/>
@@ -29188,7 +28997,7 @@
           <w:szCs w:val="20"/>
         </w:rPr>
       </w:pPr>
-      <w:hyperlink r:id="rId40" w:history="1">
+      <w:hyperlink r:id="rId39" w:history="1">
         <w:r>
           <w:rPr>
             <w:rStyle w:val="Hipervnculo"/>
@@ -29287,7 +29096,7 @@
           <w:szCs w:val="20"/>
         </w:rPr>
       </w:pPr>
-      <w:hyperlink r:id="rId41" w:history="1">
+      <w:hyperlink r:id="rId40" w:history="1">
         <w:r>
           <w:rPr>
             <w:rStyle w:val="Hipervnculo"/>
@@ -29368,7 +29177,7 @@
           <w:szCs w:val="20"/>
         </w:rPr>
       </w:pPr>
-      <w:hyperlink r:id="rId42" w:anchor="/dashboard?folder_id=home" w:history="1">
+      <w:hyperlink r:id="rId41" w:anchor="/dashboard?folder_id=home" w:history="1">
         <w:r>
           <w:rPr>
             <w:rStyle w:val="Hipervnculo"/>
@@ -29399,7 +29208,7 @@
           <w:szCs w:val="19"/>
         </w:rPr>
       </w:pPr>
-      <w:hyperlink r:id="rId43" w:history="1">
+      <w:hyperlink r:id="rId42" w:history="1">
         <w:r>
           <w:rPr>
             <w:rStyle w:val="Hipervnculo"/>
@@ -29477,7 +29286,7 @@
           <w:szCs w:val="20"/>
         </w:rPr>
       </w:pPr>
-      <w:hyperlink r:id="rId44" w:history="1">
+      <w:hyperlink r:id="rId43" w:history="1">
         <w:r>
           <w:rPr>
             <w:rStyle w:val="Hipervnculo"/>
@@ -29646,7 +29455,7 @@
           <w:szCs w:val="19"/>
         </w:rPr>
       </w:pPr>
-      <w:hyperlink r:id="rId45" w:history="1">
+      <w:hyperlink r:id="rId44" w:history="1">
         <w:r>
           <w:rPr>
             <w:rStyle w:val="Hipervnculo"/>
@@ -30618,8 +30427,8 @@
 </file>
 
 <file path=word/numbering.xml><?xml version="1.0" encoding="utf-8"?>
-<w:numbering xmlns:wpc="http://schemas.microsoft.com/office/word/2010/wordprocessingCanvas" xmlns:mc="http://schemas.openxmlformats.org/markup-compatibility/2006" xmlns:o="urn:schemas-microsoft-com:office:office" xmlns:r="http://schemas.openxmlformats.org/officeDocument/2006/relationships" xmlns:m="http://schemas.openxmlformats.org/officeDocument/2006/math" xmlns:v="urn:schemas-microsoft-com:vml" xmlns:wp14="http://schemas.microsoft.com/office/word/2010/wordprocessingDrawing" xmlns:wp="http://schemas.openxmlformats.org/drawingml/2006/wordprocessingDrawing" xmlns:w10="urn:schemas-microsoft-com:office:word" xmlns:w="http://schemas.openxmlformats.org/wordprocessingml/2006/main" xmlns:w14="http://schemas.microsoft.com/office/word/2010/wordml" xmlns:wpg="http://schemas.microsoft.com/office/word/2010/wordprocessingGroup" xmlns:wpi="http://schemas.microsoft.com/office/word/2010/wordprocessingInk" xmlns:wne="http://schemas.microsoft.com/office/word/2006/wordml" xmlns:wps="http://schemas.microsoft.com/office/word/2010/wordprocessingShape" mc:Ignorable="w14 wp14">
-  <w:abstractNum w:abstractNumId="0">
+<w:numbering xmlns:wpc="http://schemas.microsoft.com/office/word/2010/wordprocessingCanvas" xmlns:cx="http://schemas.microsoft.com/office/drawing/2014/chartex" xmlns:cx1="http://schemas.microsoft.com/office/drawing/2015/9/8/chartex" xmlns:cx2="http://schemas.microsoft.com/office/drawing/2015/10/21/chartex" xmlns:cx3="http://schemas.microsoft.com/office/drawing/2016/5/9/chartex" xmlns:cx4="http://schemas.microsoft.com/office/drawing/2016/5/10/chartex" xmlns:cx5="http://schemas.microsoft.com/office/drawing/2016/5/11/chartex" xmlns:cx6="http://schemas.microsoft.com/office/drawing/2016/5/12/chartex" xmlns:cx7="http://schemas.microsoft.com/office/drawing/2016/5/13/chartex" xmlns:cx8="http://schemas.microsoft.com/office/drawing/2016/5/14/chartex" xmlns:mc="http://schemas.openxmlformats.org/markup-compatibility/2006" xmlns:aink="http://schemas.microsoft.com/office/drawing/2016/ink" xmlns:am3d="http://schemas.microsoft.com/office/drawing/2017/model3d" xmlns:o="urn:schemas-microsoft-com:office:office" xmlns:r="http://schemas.openxmlformats.org/officeDocument/2006/relationships" xmlns:m="http://schemas.openxmlformats.org/officeDocument/2006/math" xmlns:v="urn:schemas-microsoft-com:vml" xmlns:wp14="http://schemas.microsoft.com/office/word/2010/wordprocessingDrawing" xmlns:wp="http://schemas.openxmlformats.org/drawingml/2006/wordprocessingDrawing" xmlns:w10="urn:schemas-microsoft-com:office:word" xmlns:w="http://schemas.openxmlformats.org/wordprocessingml/2006/main" xmlns:w14="http://schemas.microsoft.com/office/word/2010/wordml" xmlns:w15="http://schemas.microsoft.com/office/word/2012/wordml" xmlns:w16cex="http://schemas.microsoft.com/office/word/2018/wordml/cex" xmlns:w16cid="http://schemas.microsoft.com/office/word/2016/wordml/cid" xmlns:w16="http://schemas.microsoft.com/office/word/2018/wordml" xmlns:w16sdtdh="http://schemas.microsoft.com/office/word/2020/wordml/sdtdatahash" xmlns:w16se="http://schemas.microsoft.com/office/word/2015/wordml/symex" xmlns:wpg="http://schemas.microsoft.com/office/word/2010/wordprocessingGroup" xmlns:wpi="http://schemas.microsoft.com/office/word/2010/wordprocessingInk" xmlns:wne="http://schemas.microsoft.com/office/word/2006/wordml" xmlns:wps="http://schemas.microsoft.com/office/word/2010/wordprocessingShape" mc:Ignorable="w14 w15 w16se w16cid w16 w16cex w16sdtdh wp14">
+  <w:abstractNum w:abstractNumId="0" w15:restartNumberingAfterBreak="0">
     <w:nsid w:val="014A2B98"/>
     <w:multiLevelType w:val="hybridMultilevel"/>
     <w:tmpl w:val="8BD4ECBA"/>
@@ -30708,7 +30517,7 @@
       </w:pPr>
     </w:lvl>
   </w:abstractNum>
-  <w:abstractNum w:abstractNumId="1">
+  <w:abstractNum w:abstractNumId="1" w15:restartNumberingAfterBreak="0">
     <w:nsid w:val="0300333A"/>
     <w:multiLevelType w:val="hybridMultilevel"/>
     <w:tmpl w:val="420AEA04"/>
@@ -30797,7 +30606,7 @@
       </w:pPr>
     </w:lvl>
   </w:abstractNum>
-  <w:abstractNum w:abstractNumId="2">
+  <w:abstractNum w:abstractNumId="2" w15:restartNumberingAfterBreak="0">
     <w:nsid w:val="03952145"/>
     <w:multiLevelType w:val="hybridMultilevel"/>
     <w:tmpl w:val="4C165230"/>
@@ -30910,7 +30719,7 @@
       </w:rPr>
     </w:lvl>
   </w:abstractNum>
-  <w:abstractNum w:abstractNumId="3">
+  <w:abstractNum w:abstractNumId="3" w15:restartNumberingAfterBreak="0">
     <w:nsid w:val="03D36EFF"/>
     <w:multiLevelType w:val="hybridMultilevel"/>
     <w:tmpl w:val="50F41DD8"/>
@@ -30999,7 +30808,7 @@
       </w:pPr>
     </w:lvl>
   </w:abstractNum>
-  <w:abstractNum w:abstractNumId="4">
+  <w:abstractNum w:abstractNumId="4" w15:restartNumberingAfterBreak="0">
     <w:nsid w:val="07E047DB"/>
     <w:multiLevelType w:val="hybridMultilevel"/>
     <w:tmpl w:val="148C9A48"/>
@@ -31088,7 +30897,7 @@
       </w:pPr>
     </w:lvl>
   </w:abstractNum>
-  <w:abstractNum w:abstractNumId="5">
+  <w:abstractNum w:abstractNumId="5" w15:restartNumberingAfterBreak="0">
     <w:nsid w:val="0C4C739C"/>
     <w:multiLevelType w:val="hybridMultilevel"/>
     <w:tmpl w:val="8466B46C"/>
@@ -31177,7 +30986,7 @@
       </w:pPr>
     </w:lvl>
   </w:abstractNum>
-  <w:abstractNum w:abstractNumId="6">
+  <w:abstractNum w:abstractNumId="6" w15:restartNumberingAfterBreak="0">
     <w:nsid w:val="18896C7C"/>
     <w:multiLevelType w:val="hybridMultilevel"/>
     <w:tmpl w:val="2EF86B24"/>
@@ -31266,7 +31075,7 @@
       </w:pPr>
     </w:lvl>
   </w:abstractNum>
-  <w:abstractNum w:abstractNumId="7">
+  <w:abstractNum w:abstractNumId="7" w15:restartNumberingAfterBreak="0">
     <w:nsid w:val="1B9E2B80"/>
     <w:multiLevelType w:val="hybridMultilevel"/>
     <w:tmpl w:val="3F9C9304"/>
@@ -31359,7 +31168,7 @@
       </w:pPr>
     </w:lvl>
   </w:abstractNum>
-  <w:abstractNum w:abstractNumId="8">
+  <w:abstractNum w:abstractNumId="8" w15:restartNumberingAfterBreak="0">
     <w:nsid w:val="1D267900"/>
     <w:multiLevelType w:val="hybridMultilevel"/>
     <w:tmpl w:val="77428840"/>
@@ -31450,7 +31259,7 @@
       </w:pPr>
     </w:lvl>
   </w:abstractNum>
-  <w:abstractNum w:abstractNumId="9">
+  <w:abstractNum w:abstractNumId="9" w15:restartNumberingAfterBreak="0">
     <w:nsid w:val="240C1AAA"/>
     <w:multiLevelType w:val="hybridMultilevel"/>
     <w:tmpl w:val="128ABDE4"/>
@@ -31539,7 +31348,7 @@
       </w:pPr>
     </w:lvl>
   </w:abstractNum>
-  <w:abstractNum w:abstractNumId="10">
+  <w:abstractNum w:abstractNumId="10" w15:restartNumberingAfterBreak="0">
     <w:nsid w:val="29892D9B"/>
     <w:multiLevelType w:val="hybridMultilevel"/>
     <w:tmpl w:val="FA24C4F0"/>
@@ -31628,7 +31437,7 @@
       </w:pPr>
     </w:lvl>
   </w:abstractNum>
-  <w:abstractNum w:abstractNumId="11">
+  <w:abstractNum w:abstractNumId="11" w15:restartNumberingAfterBreak="0">
     <w:nsid w:val="2D486E2D"/>
     <w:multiLevelType w:val="hybridMultilevel"/>
     <w:tmpl w:val="02A487AA"/>
@@ -31717,7 +31526,7 @@
       </w:pPr>
     </w:lvl>
   </w:abstractNum>
-  <w:abstractNum w:abstractNumId="12">
+  <w:abstractNum w:abstractNumId="12" w15:restartNumberingAfterBreak="0">
     <w:nsid w:val="30240DE6"/>
     <w:multiLevelType w:val="hybridMultilevel"/>
     <w:tmpl w:val="2026BCD8"/>
@@ -31806,7 +31615,7 @@
       </w:pPr>
     </w:lvl>
   </w:abstractNum>
-  <w:abstractNum w:abstractNumId="13">
+  <w:abstractNum w:abstractNumId="13" w15:restartNumberingAfterBreak="0">
     <w:nsid w:val="3155514C"/>
     <w:multiLevelType w:val="hybridMultilevel"/>
     <w:tmpl w:val="584A924E"/>
@@ -31895,7 +31704,7 @@
       </w:pPr>
     </w:lvl>
   </w:abstractNum>
-  <w:abstractNum w:abstractNumId="14">
+  <w:abstractNum w:abstractNumId="14" w15:restartNumberingAfterBreak="0">
     <w:nsid w:val="32313D09"/>
     <w:multiLevelType w:val="hybridMultilevel"/>
     <w:tmpl w:val="1E02AC0A"/>
@@ -31984,7 +31793,7 @@
       </w:pPr>
     </w:lvl>
   </w:abstractNum>
-  <w:abstractNum w:abstractNumId="15">
+  <w:abstractNum w:abstractNumId="15" w15:restartNumberingAfterBreak="0">
     <w:nsid w:val="3B6E298C"/>
     <w:multiLevelType w:val="multilevel"/>
     <w:tmpl w:val="3510FE56"/>
@@ -32133,7 +31942,7 @@
       </w:rPr>
     </w:lvl>
   </w:abstractNum>
-  <w:abstractNum w:abstractNumId="16">
+  <w:abstractNum w:abstractNumId="16" w15:restartNumberingAfterBreak="0">
     <w:nsid w:val="408568C5"/>
     <w:multiLevelType w:val="hybridMultilevel"/>
     <w:tmpl w:val="95AA134A"/>
@@ -32223,7 +32032,7 @@
       </w:pPr>
     </w:lvl>
   </w:abstractNum>
-  <w:abstractNum w:abstractNumId="17">
+  <w:abstractNum w:abstractNumId="17" w15:restartNumberingAfterBreak="0">
     <w:nsid w:val="582256DB"/>
     <w:multiLevelType w:val="hybridMultilevel"/>
     <w:tmpl w:val="E392FAF0"/>
@@ -32312,7 +32121,7 @@
       </w:pPr>
     </w:lvl>
   </w:abstractNum>
-  <w:abstractNum w:abstractNumId="18">
+  <w:abstractNum w:abstractNumId="18" w15:restartNumberingAfterBreak="0">
     <w:nsid w:val="59486C07"/>
     <w:multiLevelType w:val="hybridMultilevel"/>
     <w:tmpl w:val="33AA4F70"/>
@@ -32401,7 +32210,7 @@
       </w:pPr>
     </w:lvl>
   </w:abstractNum>
-  <w:abstractNum w:abstractNumId="19">
+  <w:abstractNum w:abstractNumId="19" w15:restartNumberingAfterBreak="0">
     <w:nsid w:val="66F04859"/>
     <w:multiLevelType w:val="hybridMultilevel"/>
     <w:tmpl w:val="03EE0A92"/>
@@ -32490,7 +32299,7 @@
       </w:pPr>
     </w:lvl>
   </w:abstractNum>
-  <w:abstractNum w:abstractNumId="20">
+  <w:abstractNum w:abstractNumId="20" w15:restartNumberingAfterBreak="0">
     <w:nsid w:val="6FD46706"/>
     <w:multiLevelType w:val="hybridMultilevel"/>
     <w:tmpl w:val="95AA134A"/>
@@ -32580,7 +32389,7 @@
       </w:pPr>
     </w:lvl>
   </w:abstractNum>
-  <w:abstractNum w:abstractNumId="21">
+  <w:abstractNum w:abstractNumId="21" w15:restartNumberingAfterBreak="0">
     <w:nsid w:val="714F366D"/>
     <w:multiLevelType w:val="hybridMultilevel"/>
     <w:tmpl w:val="15629E54"/>
@@ -32669,7 +32478,7 @@
       </w:pPr>
     </w:lvl>
   </w:abstractNum>
-  <w:abstractNum w:abstractNumId="22">
+  <w:abstractNum w:abstractNumId="22" w15:restartNumberingAfterBreak="0">
     <w:nsid w:val="719A7EB6"/>
     <w:multiLevelType w:val="hybridMultilevel"/>
     <w:tmpl w:val="56961EDA"/>
@@ -32758,7 +32567,7 @@
       </w:pPr>
     </w:lvl>
   </w:abstractNum>
-  <w:abstractNum w:abstractNumId="23">
+  <w:abstractNum w:abstractNumId="23" w15:restartNumberingAfterBreak="0">
     <w:nsid w:val="7544027F"/>
     <w:multiLevelType w:val="hybridMultilevel"/>
     <w:tmpl w:val="335CADE4"/>
@@ -32847,7 +32656,7 @@
       </w:pPr>
     </w:lvl>
   </w:abstractNum>
-  <w:abstractNum w:abstractNumId="24">
+  <w:abstractNum w:abstractNumId="24" w15:restartNumberingAfterBreak="0">
     <w:nsid w:val="78522BCC"/>
     <w:multiLevelType w:val="hybridMultilevel"/>
     <w:tmpl w:val="EF4029B2"/>
@@ -32936,7 +32745,7 @@
       </w:pPr>
     </w:lvl>
   </w:abstractNum>
-  <w:abstractNum w:abstractNumId="25">
+  <w:abstractNum w:abstractNumId="25" w15:restartNumberingAfterBreak="0">
     <w:nsid w:val="792C6C32"/>
     <w:multiLevelType w:val="hybridMultilevel"/>
     <w:tmpl w:val="04EC3112"/>
@@ -33025,7 +32834,7 @@
       </w:pPr>
     </w:lvl>
   </w:abstractNum>
-  <w:abstractNum w:abstractNumId="26">
+  <w:abstractNum w:abstractNumId="26" w15:restartNumberingAfterBreak="0">
     <w:nsid w:val="798121C5"/>
     <w:multiLevelType w:val="hybridMultilevel"/>
     <w:tmpl w:val="D070FBBC"/>
@@ -33114,7 +32923,7 @@
       </w:pPr>
     </w:lvl>
   </w:abstractNum>
-  <w:abstractNum w:abstractNumId="27">
+  <w:abstractNum w:abstractNumId="27" w15:restartNumberingAfterBreak="0">
     <w:nsid w:val="7ABD7AF9"/>
     <w:multiLevelType w:val="hybridMultilevel"/>
     <w:tmpl w:val="825A359A"/>
@@ -33314,7 +33123,7 @@
 </file>
 
 <file path=word/styles.xml><?xml version="1.0" encoding="utf-8"?>
-<w:styles xmlns:mc="http://schemas.openxmlformats.org/markup-compatibility/2006" xmlns:r="http://schemas.openxmlformats.org/officeDocument/2006/relationships" xmlns:w="http://schemas.openxmlformats.org/wordprocessingml/2006/main" xmlns:w14="http://schemas.microsoft.com/office/word/2010/wordml" mc:Ignorable="w14">
+<w:styles xmlns:mc="http://schemas.openxmlformats.org/markup-compatibility/2006" xmlns:r="http://schemas.openxmlformats.org/officeDocument/2006/relationships" xmlns:w="http://schemas.openxmlformats.org/wordprocessingml/2006/main" xmlns:w14="http://schemas.microsoft.com/office/word/2010/wordml" xmlns:w15="http://schemas.microsoft.com/office/word/2012/wordml" xmlns:w16cex="http://schemas.microsoft.com/office/word/2018/wordml/cex" xmlns:w16cid="http://schemas.microsoft.com/office/word/2016/wordml/cid" xmlns:w16="http://schemas.microsoft.com/office/word/2018/wordml" xmlns:w16sdtdh="http://schemas.microsoft.com/office/word/2020/wordml/sdtdatahash" xmlns:w16se="http://schemas.microsoft.com/office/word/2015/wordml/symex" mc:Ignorable="w14 w15 w16se w16cid w16 w16cex w16sdtdh">
   <w:docDefaults>
     <w:rPrDefault>
       <w:rPr>
@@ -33330,144 +33139,383 @@
       </w:pPr>
     </w:pPrDefault>
   </w:docDefaults>
-  <w:latentStyles w:defLockedState="0" w:defUIPriority="99" w:defSemiHidden="1" w:defUnhideWhenUsed="1" w:defQFormat="0" w:count="267">
-    <w:lsdException w:name="Normal" w:semiHidden="0" w:uiPriority="0" w:unhideWhenUsed="0" w:qFormat="1"/>
-    <w:lsdException w:name="heading 1" w:semiHidden="0" w:uiPriority="9" w:unhideWhenUsed="0" w:qFormat="1"/>
-    <w:lsdException w:name="heading 2" w:uiPriority="9" w:qFormat="1"/>
-    <w:lsdException w:name="heading 3" w:uiPriority="9" w:qFormat="1"/>
-    <w:lsdException w:name="heading 4" w:uiPriority="9" w:qFormat="1"/>
-    <w:lsdException w:name="heading 5" w:uiPriority="9" w:qFormat="1"/>
-    <w:lsdException w:name="heading 6" w:uiPriority="9" w:qFormat="1"/>
-    <w:lsdException w:name="heading 7" w:uiPriority="9" w:qFormat="1"/>
-    <w:lsdException w:name="heading 8" w:uiPriority="9" w:qFormat="1"/>
-    <w:lsdException w:name="heading 9" w:uiPriority="9" w:qFormat="1"/>
-    <w:lsdException w:name="toc 1" w:uiPriority="39"/>
-    <w:lsdException w:name="toc 2" w:uiPriority="39"/>
-    <w:lsdException w:name="toc 3" w:uiPriority="39"/>
-    <w:lsdException w:name="toc 4" w:uiPriority="39"/>
-    <w:lsdException w:name="toc 5" w:uiPriority="39"/>
-    <w:lsdException w:name="toc 6" w:uiPriority="39"/>
-    <w:lsdException w:name="toc 7" w:uiPriority="39"/>
-    <w:lsdException w:name="toc 8" w:uiPriority="39"/>
-    <w:lsdException w:name="toc 9" w:uiPriority="39"/>
-    <w:lsdException w:name="caption" w:uiPriority="35" w:qFormat="1"/>
-    <w:lsdException w:name="Title" w:semiHidden="0" w:uiPriority="10" w:unhideWhenUsed="0" w:qFormat="1"/>
-    <w:lsdException w:name="Default Paragraph Font" w:uiPriority="1"/>
-    <w:lsdException w:name="Subtitle" w:semiHidden="0" w:uiPriority="11" w:unhideWhenUsed="0" w:qFormat="1"/>
-    <w:lsdException w:name="Strong" w:semiHidden="0" w:uiPriority="22" w:unhideWhenUsed="0" w:qFormat="1"/>
-    <w:lsdException w:name="Emphasis" w:semiHidden="0" w:uiPriority="20" w:unhideWhenUsed="0" w:qFormat="1"/>
-    <w:lsdException w:name="Table Grid" w:semiHidden="0" w:uiPriority="39" w:unhideWhenUsed="0"/>
-    <w:lsdException w:name="Placeholder Text" w:unhideWhenUsed="0"/>
-    <w:lsdException w:name="No Spacing" w:semiHidden="0" w:uiPriority="1" w:unhideWhenUsed="0" w:qFormat="1"/>
-    <w:lsdException w:name="Light Shading" w:semiHidden="0" w:uiPriority="60" w:unhideWhenUsed="0"/>
-    <w:lsdException w:name="Light List" w:semiHidden="0" w:uiPriority="61" w:unhideWhenUsed="0"/>
-    <w:lsdException w:name="Light Grid" w:semiHidden="0" w:uiPriority="62" w:unhideWhenUsed="0"/>
-    <w:lsdException w:name="Medium Shading 1" w:semiHidden="0" w:uiPriority="63" w:unhideWhenUsed="0"/>
-    <w:lsdException w:name="Medium Shading 2" w:semiHidden="0" w:uiPriority="64" w:unhideWhenUsed="0"/>
-    <w:lsdException w:name="Medium List 1" w:semiHidden="0" w:uiPriority="65" w:unhideWhenUsed="0"/>
-    <w:lsdException w:name="Medium List 2" w:semiHidden="0" w:uiPriority="66" w:unhideWhenUsed="0"/>
-    <w:lsdException w:name="Medium Grid 1" w:semiHidden="0" w:uiPriority="67" w:unhideWhenUsed="0"/>
-    <w:lsdException w:name="Medium Grid 2" w:semiHidden="0" w:uiPriority="68" w:unhideWhenUsed="0"/>
-    <w:lsdException w:name="Medium Grid 3" w:semiHidden="0" w:uiPriority="69" w:unhideWhenUsed="0"/>
-    <w:lsdException w:name="Dark List" w:semiHidden="0" w:uiPriority="70" w:unhideWhenUsed="0"/>
-    <w:lsdException w:name="Colorful Shading" w:semiHidden="0" w:uiPriority="71" w:unhideWhenUsed="0"/>
-    <w:lsdException w:name="Colorful List" w:semiHidden="0" w:uiPriority="72" w:unhideWhenUsed="0"/>
-    <w:lsdException w:name="Colorful Grid" w:semiHidden="0" w:uiPriority="73" w:unhideWhenUsed="0"/>
-    <w:lsdException w:name="Light Shading Accent 1" w:semiHidden="0" w:uiPriority="60" w:unhideWhenUsed="0"/>
-    <w:lsdException w:name="Light List Accent 1" w:semiHidden="0" w:uiPriority="61" w:unhideWhenUsed="0"/>
-    <w:lsdException w:name="Light Grid Accent 1" w:semiHidden="0" w:uiPriority="62" w:unhideWhenUsed="0"/>
-    <w:lsdException w:name="Medium Shading 1 Accent 1" w:semiHidden="0" w:uiPriority="63" w:unhideWhenUsed="0"/>
-    <w:lsdException w:name="Medium Shading 2 Accent 1" w:semiHidden="0" w:uiPriority="64" w:unhideWhenUsed="0"/>
-    <w:lsdException w:name="Medium List 1 Accent 1" w:semiHidden="0" w:uiPriority="65" w:unhideWhenUsed="0"/>
-    <w:lsdException w:name="Revision" w:unhideWhenUsed="0"/>
-    <w:lsdException w:name="List Paragraph" w:semiHidden="0" w:uiPriority="34" w:unhideWhenUsed="0" w:qFormat="1"/>
-    <w:lsdException w:name="Quote" w:semiHidden="0" w:uiPriority="29" w:unhideWhenUsed="0" w:qFormat="1"/>
-    <w:lsdException w:name="Intense Quote" w:semiHidden="0" w:uiPriority="30" w:unhideWhenUsed="0" w:qFormat="1"/>
-    <w:lsdException w:name="Medium List 2 Accent 1" w:semiHidden="0" w:uiPriority="66" w:unhideWhenUsed="0"/>
-    <w:lsdException w:name="Medium Grid 1 Accent 1" w:semiHidden="0" w:uiPriority="67" w:unhideWhenUsed="0"/>
-    <w:lsdException w:name="Medium Grid 2 Accent 1" w:semiHidden="0" w:uiPriority="68" w:unhideWhenUsed="0"/>
-    <w:lsdException w:name="Medium Grid 3 Accent 1" w:semiHidden="0" w:uiPriority="69" w:unhideWhenUsed="0"/>
-    <w:lsdException w:name="Dark List Accent 1" w:semiHidden="0" w:uiPriority="70" w:unhideWhenUsed="0"/>
-    <w:lsdException w:name="Colorful Shading Accent 1" w:semiHidden="0" w:uiPriority="71" w:unhideWhenUsed="0"/>
-    <w:lsdException w:name="Colorful List Accent 1" w:semiHidden="0" w:uiPriority="72" w:unhideWhenUsed="0"/>
-    <w:lsdException w:name="Colorful Grid Accent 1" w:semiHidden="0" w:uiPriority="73" w:unhideWhenUsed="0"/>
-    <w:lsdException w:name="Light Shading Accent 2" w:semiHidden="0" w:uiPriority="60" w:unhideWhenUsed="0"/>
-    <w:lsdException w:name="Light List Accent 2" w:semiHidden="0" w:uiPriority="61" w:unhideWhenUsed="0"/>
-    <w:lsdException w:name="Light Grid Accent 2" w:semiHidden="0" w:uiPriority="62" w:unhideWhenUsed="0"/>
-    <w:lsdException w:name="Medium Shading 1 Accent 2" w:semiHidden="0" w:uiPriority="63" w:unhideWhenUsed="0"/>
-    <w:lsdException w:name="Medium Shading 2 Accent 2" w:semiHidden="0" w:uiPriority="64" w:unhideWhenUsed="0"/>
-    <w:lsdException w:name="Medium List 1 Accent 2" w:semiHidden="0" w:uiPriority="65" w:unhideWhenUsed="0"/>
-    <w:lsdException w:name="Medium List 2 Accent 2" w:semiHidden="0" w:uiPriority="66" w:unhideWhenUsed="0"/>
-    <w:lsdException w:name="Medium Grid 1 Accent 2" w:semiHidden="0" w:uiPriority="67" w:unhideWhenUsed="0"/>
-    <w:lsdException w:name="Medium Grid 2 Accent 2" w:semiHidden="0" w:uiPriority="68" w:unhideWhenUsed="0"/>
-    <w:lsdException w:name="Medium Grid 3 Accent 2" w:semiHidden="0" w:uiPriority="69" w:unhideWhenUsed="0"/>
-    <w:lsdException w:name="Dark List Accent 2" w:semiHidden="0" w:uiPriority="70" w:unhideWhenUsed="0"/>
-    <w:lsdException w:name="Colorful Shading Accent 2" w:semiHidden="0" w:uiPriority="71" w:unhideWhenUsed="0"/>
-    <w:lsdException w:name="Colorful List Accent 2" w:semiHidden="0" w:uiPriority="72" w:unhideWhenUsed="0"/>
-    <w:lsdException w:name="Colorful Grid Accent 2" w:semiHidden="0" w:uiPriority="73" w:unhideWhenUsed="0"/>
-    <w:lsdException w:name="Light Shading Accent 3" w:semiHidden="0" w:uiPriority="60" w:unhideWhenUsed="0"/>
-    <w:lsdException w:name="Light List Accent 3" w:semiHidden="0" w:uiPriority="61" w:unhideWhenUsed="0"/>
-    <w:lsdException w:name="Light Grid Accent 3" w:semiHidden="0" w:uiPriority="62" w:unhideWhenUsed="0"/>
-    <w:lsdException w:name="Medium Shading 1 Accent 3" w:semiHidden="0" w:uiPriority="63" w:unhideWhenUsed="0"/>
-    <w:lsdException w:name="Medium Shading 2 Accent 3" w:semiHidden="0" w:uiPriority="64" w:unhideWhenUsed="0"/>
-    <w:lsdException w:name="Medium List 1 Accent 3" w:semiHidden="0" w:uiPriority="65" w:unhideWhenUsed="0"/>
-    <w:lsdException w:name="Medium List 2 Accent 3" w:semiHidden="0" w:uiPriority="66" w:unhideWhenUsed="0"/>
-    <w:lsdException w:name="Medium Grid 1 Accent 3" w:semiHidden="0" w:uiPriority="67" w:unhideWhenUsed="0"/>
-    <w:lsdException w:name="Medium Grid 2 Accent 3" w:semiHidden="0" w:uiPriority="68" w:unhideWhenUsed="0"/>
-    <w:lsdException w:name="Medium Grid 3 Accent 3" w:semiHidden="0" w:uiPriority="69" w:unhideWhenUsed="0"/>
-    <w:lsdException w:name="Dark List Accent 3" w:semiHidden="0" w:uiPriority="70" w:unhideWhenUsed="0"/>
-    <w:lsdException w:name="Colorful Shading Accent 3" w:semiHidden="0" w:uiPriority="71" w:unhideWhenUsed="0"/>
-    <w:lsdException w:name="Colorful List Accent 3" w:semiHidden="0" w:uiPriority="72" w:unhideWhenUsed="0"/>
-    <w:lsdException w:name="Colorful Grid Accent 3" w:semiHidden="0" w:uiPriority="73" w:unhideWhenUsed="0"/>
-    <w:lsdException w:name="Light Shading Accent 4" w:semiHidden="0" w:uiPriority="60" w:unhideWhenUsed="0"/>
-    <w:lsdException w:name="Light List Accent 4" w:semiHidden="0" w:uiPriority="61" w:unhideWhenUsed="0"/>
-    <w:lsdException w:name="Light Grid Accent 4" w:semiHidden="0" w:uiPriority="62" w:unhideWhenUsed="0"/>
-    <w:lsdException w:name="Medium Shading 1 Accent 4" w:semiHidden="0" w:uiPriority="63" w:unhideWhenUsed="0"/>
-    <w:lsdException w:name="Medium Shading 2 Accent 4" w:semiHidden="0" w:uiPriority="64" w:unhideWhenUsed="0"/>
-    <w:lsdException w:name="Medium List 1 Accent 4" w:semiHidden="0" w:uiPriority="65" w:unhideWhenUsed="0"/>
-    <w:lsdException w:name="Medium List 2 Accent 4" w:semiHidden="0" w:uiPriority="66" w:unhideWhenUsed="0"/>
-    <w:lsdException w:name="Medium Grid 1 Accent 4" w:semiHidden="0" w:uiPriority="67" w:unhideWhenUsed="0"/>
-    <w:lsdException w:name="Medium Grid 2 Accent 4" w:semiHidden="0" w:uiPriority="68" w:unhideWhenUsed="0"/>
-    <w:lsdException w:name="Medium Grid 3 Accent 4" w:semiHidden="0" w:uiPriority="69" w:unhideWhenUsed="0"/>
-    <w:lsdException w:name="Dark List Accent 4" w:semiHidden="0" w:uiPriority="70" w:unhideWhenUsed="0"/>
-    <w:lsdException w:name="Colorful Shading Accent 4" w:semiHidden="0" w:uiPriority="71" w:unhideWhenUsed="0"/>
-    <w:lsdException w:name="Colorful List Accent 4" w:semiHidden="0" w:uiPriority="72" w:unhideWhenUsed="0"/>
-    <w:lsdException w:name="Colorful Grid Accent 4" w:semiHidden="0" w:uiPriority="73" w:unhideWhenUsed="0"/>
-    <w:lsdException w:name="Light Shading Accent 5" w:semiHidden="0" w:uiPriority="60" w:unhideWhenUsed="0"/>
-    <w:lsdException w:name="Light List Accent 5" w:semiHidden="0" w:uiPriority="61" w:unhideWhenUsed="0"/>
-    <w:lsdException w:name="Light Grid Accent 5" w:semiHidden="0" w:uiPriority="62" w:unhideWhenUsed="0"/>
-    <w:lsdException w:name="Medium Shading 1 Accent 5" w:semiHidden="0" w:uiPriority="63" w:unhideWhenUsed="0"/>
-    <w:lsdException w:name="Medium Shading 2 Accent 5" w:semiHidden="0" w:uiPriority="64" w:unhideWhenUsed="0"/>
-    <w:lsdException w:name="Medium List 1 Accent 5" w:semiHidden="0" w:uiPriority="65" w:unhideWhenUsed="0"/>
-    <w:lsdException w:name="Medium List 2 Accent 5" w:semiHidden="0" w:uiPriority="66" w:unhideWhenUsed="0"/>
-    <w:lsdException w:name="Medium Grid 1 Accent 5" w:semiHidden="0" w:uiPriority="67" w:unhideWhenUsed="0"/>
-    <w:lsdException w:name="Medium Grid 2 Accent 5" w:semiHidden="0" w:uiPriority="68" w:unhideWhenUsed="0"/>
-    <w:lsdException w:name="Medium Grid 3 Accent 5" w:semiHidden="0" w:uiPriority="69" w:unhideWhenUsed="0"/>
-    <w:lsdException w:name="Dark List Accent 5" w:semiHidden="0" w:uiPriority="70" w:unhideWhenUsed="0"/>
-    <w:lsdException w:name="Colorful Shading Accent 5" w:semiHidden="0" w:uiPriority="71" w:unhideWhenUsed="0"/>
-    <w:lsdException w:name="Colorful List Accent 5" w:semiHidden="0" w:uiPriority="72" w:unhideWhenUsed="0"/>
-    <w:lsdException w:name="Colorful Grid Accent 5" w:semiHidden="0" w:uiPriority="73" w:unhideWhenUsed="0"/>
-    <w:lsdException w:name="Light Shading Accent 6" w:semiHidden="0" w:uiPriority="60" w:unhideWhenUsed="0"/>
-    <w:lsdException w:name="Light List Accent 6" w:semiHidden="0" w:uiPriority="61" w:unhideWhenUsed="0"/>
-    <w:lsdException w:name="Light Grid Accent 6" w:semiHidden="0" w:uiPriority="62" w:unhideWhenUsed="0"/>
-    <w:lsdException w:name="Medium Shading 1 Accent 6" w:semiHidden="0" w:uiPriority="63" w:unhideWhenUsed="0"/>
-    <w:lsdException w:name="Medium Shading 2 Accent 6" w:semiHidden="0" w:uiPriority="64" w:unhideWhenUsed="0"/>
-    <w:lsdException w:name="Medium List 1 Accent 6" w:semiHidden="0" w:uiPriority="65" w:unhideWhenUsed="0"/>
-    <w:lsdException w:name="Medium List 2 Accent 6" w:semiHidden="0" w:uiPriority="66" w:unhideWhenUsed="0"/>
-    <w:lsdException w:name="Medium Grid 1 Accent 6" w:semiHidden="0" w:uiPriority="67" w:unhideWhenUsed="0"/>
-    <w:lsdException w:name="Medium Grid 2 Accent 6" w:semiHidden="0" w:uiPriority="68" w:unhideWhenUsed="0"/>
-    <w:lsdException w:name="Medium Grid 3 Accent 6" w:semiHidden="0" w:uiPriority="69" w:unhideWhenUsed="0"/>
-    <w:lsdException w:name="Dark List Accent 6" w:semiHidden="0" w:uiPriority="70" w:unhideWhenUsed="0"/>
-    <w:lsdException w:name="Colorful Shading Accent 6" w:semiHidden="0" w:uiPriority="71" w:unhideWhenUsed="0"/>
-    <w:lsdException w:name="Colorful List Accent 6" w:semiHidden="0" w:uiPriority="72" w:unhideWhenUsed="0"/>
-    <w:lsdException w:name="Colorful Grid Accent 6" w:semiHidden="0" w:uiPriority="73" w:unhideWhenUsed="0"/>
-    <w:lsdException w:name="Subtle Emphasis" w:semiHidden="0" w:uiPriority="19" w:unhideWhenUsed="0" w:qFormat="1"/>
-    <w:lsdException w:name="Intense Emphasis" w:semiHidden="0" w:uiPriority="21" w:unhideWhenUsed="0" w:qFormat="1"/>
-    <w:lsdException w:name="Subtle Reference" w:semiHidden="0" w:uiPriority="31" w:unhideWhenUsed="0" w:qFormat="1"/>
-    <w:lsdException w:name="Intense Reference" w:semiHidden="0" w:uiPriority="32" w:unhideWhenUsed="0" w:qFormat="1"/>
-    <w:lsdException w:name="Book Title" w:semiHidden="0" w:uiPriority="33" w:unhideWhenUsed="0" w:qFormat="1"/>
-    <w:lsdException w:name="Bibliography" w:uiPriority="37"/>
-    <w:lsdException w:name="TOC Heading" w:uiPriority="39" w:qFormat="1"/>
+  <w:latentStyles w:defLockedState="0" w:defUIPriority="99" w:defSemiHidden="0" w:defUnhideWhenUsed="0" w:defQFormat="0" w:count="376">
+    <w:lsdException w:name="Normal" w:uiPriority="0" w:qFormat="1"/>
+    <w:lsdException w:name="heading 1" w:uiPriority="9" w:qFormat="1"/>
+    <w:lsdException w:name="heading 2" w:semiHidden="1" w:uiPriority="9" w:unhideWhenUsed="1" w:qFormat="1"/>
+    <w:lsdException w:name="heading 3" w:semiHidden="1" w:uiPriority="9" w:unhideWhenUsed="1" w:qFormat="1"/>
+    <w:lsdException w:name="heading 4" w:semiHidden="1" w:uiPriority="9" w:unhideWhenUsed="1" w:qFormat="1"/>
+    <w:lsdException w:name="heading 5" w:semiHidden="1" w:uiPriority="9" w:unhideWhenUsed="1" w:qFormat="1"/>
+    <w:lsdException w:name="heading 6" w:semiHidden="1" w:uiPriority="9" w:unhideWhenUsed="1" w:qFormat="1"/>
+    <w:lsdException w:name="heading 7" w:semiHidden="1" w:uiPriority="9" w:unhideWhenUsed="1" w:qFormat="1"/>
+    <w:lsdException w:name="heading 8" w:semiHidden="1" w:uiPriority="9" w:unhideWhenUsed="1" w:qFormat="1"/>
+    <w:lsdException w:name="heading 9" w:semiHidden="1" w:uiPriority="9" w:unhideWhenUsed="1" w:qFormat="1"/>
+    <w:lsdException w:name="index 1" w:semiHidden="1" w:unhideWhenUsed="1"/>
+    <w:lsdException w:name="index 2" w:semiHidden="1" w:unhideWhenUsed="1"/>
+    <w:lsdException w:name="index 3" w:semiHidden="1" w:unhideWhenUsed="1"/>
+    <w:lsdException w:name="index 4" w:semiHidden="1" w:unhideWhenUsed="1"/>
+    <w:lsdException w:name="index 5" w:semiHidden="1" w:unhideWhenUsed="1"/>
+    <w:lsdException w:name="index 6" w:semiHidden="1" w:unhideWhenUsed="1"/>
+    <w:lsdException w:name="index 7" w:semiHidden="1" w:unhideWhenUsed="1"/>
+    <w:lsdException w:name="index 8" w:semiHidden="1" w:unhideWhenUsed="1"/>
+    <w:lsdException w:name="index 9" w:semiHidden="1" w:unhideWhenUsed="1"/>
+    <w:lsdException w:name="toc 1" w:semiHidden="1" w:uiPriority="39" w:unhideWhenUsed="1"/>
+    <w:lsdException w:name="toc 2" w:semiHidden="1" w:uiPriority="39" w:unhideWhenUsed="1"/>
+    <w:lsdException w:name="toc 3" w:semiHidden="1" w:uiPriority="39" w:unhideWhenUsed="1"/>
+    <w:lsdException w:name="toc 4" w:semiHidden="1" w:uiPriority="39" w:unhideWhenUsed="1"/>
+    <w:lsdException w:name="toc 5" w:semiHidden="1" w:uiPriority="39" w:unhideWhenUsed="1"/>
+    <w:lsdException w:name="toc 6" w:semiHidden="1" w:uiPriority="39" w:unhideWhenUsed="1"/>
+    <w:lsdException w:name="toc 7" w:semiHidden="1" w:uiPriority="39" w:unhideWhenUsed="1"/>
+    <w:lsdException w:name="toc 8" w:semiHidden="1" w:uiPriority="39" w:unhideWhenUsed="1"/>
+    <w:lsdException w:name="toc 9" w:semiHidden="1" w:uiPriority="39" w:unhideWhenUsed="1"/>
+    <w:lsdException w:name="Normal Indent" w:semiHidden="1" w:unhideWhenUsed="1"/>
+    <w:lsdException w:name="footnote text" w:semiHidden="1" w:unhideWhenUsed="1"/>
+    <w:lsdException w:name="annotation text" w:semiHidden="1" w:unhideWhenUsed="1"/>
+    <w:lsdException w:name="header" w:semiHidden="1" w:unhideWhenUsed="1"/>
+    <w:lsdException w:name="footer" w:semiHidden="1" w:unhideWhenUsed="1"/>
+    <w:lsdException w:name="index heading" w:semiHidden="1" w:unhideWhenUsed="1"/>
+    <w:lsdException w:name="caption" w:semiHidden="1" w:uiPriority="35" w:unhideWhenUsed="1" w:qFormat="1"/>
+    <w:lsdException w:name="table of figures" w:semiHidden="1" w:unhideWhenUsed="1"/>
+    <w:lsdException w:name="envelope address" w:semiHidden="1" w:unhideWhenUsed="1"/>
+    <w:lsdException w:name="envelope return" w:semiHidden="1" w:unhideWhenUsed="1"/>
+    <w:lsdException w:name="footnote reference" w:semiHidden="1" w:unhideWhenUsed="1"/>
+    <w:lsdException w:name="annotation reference" w:semiHidden="1" w:unhideWhenUsed="1"/>
+    <w:lsdException w:name="line number" w:semiHidden="1" w:unhideWhenUsed="1"/>
+    <w:lsdException w:name="page number" w:semiHidden="1" w:unhideWhenUsed="1"/>
+    <w:lsdException w:name="endnote reference" w:semiHidden="1" w:unhideWhenUsed="1"/>
+    <w:lsdException w:name="endnote text" w:semiHidden="1" w:unhideWhenUsed="1"/>
+    <w:lsdException w:name="table of authorities" w:semiHidden="1" w:unhideWhenUsed="1"/>
+    <w:lsdException w:name="macro" w:semiHidden="1" w:unhideWhenUsed="1"/>
+    <w:lsdException w:name="toa heading" w:semiHidden="1" w:unhideWhenUsed="1"/>
+    <w:lsdException w:name="List" w:semiHidden="1" w:unhideWhenUsed="1"/>
+    <w:lsdException w:name="List Bullet" w:semiHidden="1" w:unhideWhenUsed="1"/>
+    <w:lsdException w:name="List Number" w:semiHidden="1" w:unhideWhenUsed="1"/>
+    <w:lsdException w:name="List 2" w:semiHidden="1" w:unhideWhenUsed="1"/>
+    <w:lsdException w:name="List 3" w:semiHidden="1" w:unhideWhenUsed="1"/>
+    <w:lsdException w:name="List 4" w:semiHidden="1" w:unhideWhenUsed="1"/>
+    <w:lsdException w:name="List 5" w:semiHidden="1" w:unhideWhenUsed="1"/>
+    <w:lsdException w:name="List Bullet 2" w:semiHidden="1" w:unhideWhenUsed="1"/>
+    <w:lsdException w:name="List Bullet 3" w:semiHidden="1" w:unhideWhenUsed="1"/>
+    <w:lsdException w:name="List Bullet 4" w:semiHidden="1" w:unhideWhenUsed="1"/>
+    <w:lsdException w:name="List Bullet 5" w:semiHidden="1" w:unhideWhenUsed="1"/>
+    <w:lsdException w:name="List Number 2" w:semiHidden="1" w:unhideWhenUsed="1"/>
+    <w:lsdException w:name="List Number 3" w:semiHidden="1" w:unhideWhenUsed="1"/>
+    <w:lsdException w:name="List Number 4" w:semiHidden="1" w:unhideWhenUsed="1"/>
+    <w:lsdException w:name="List Number 5" w:semiHidden="1" w:unhideWhenUsed="1"/>
+    <w:lsdException w:name="Title" w:uiPriority="10" w:qFormat="1"/>
+    <w:lsdException w:name="Closing" w:semiHidden="1" w:unhideWhenUsed="1"/>
+    <w:lsdException w:name="Signature" w:semiHidden="1" w:unhideWhenUsed="1"/>
+    <w:lsdException w:name="Default Paragraph Font" w:semiHidden="1" w:uiPriority="1" w:unhideWhenUsed="1"/>
+    <w:lsdException w:name="Body Text" w:semiHidden="1" w:unhideWhenUsed="1"/>
+    <w:lsdException w:name="Body Text Indent" w:semiHidden="1" w:unhideWhenUsed="1"/>
+    <w:lsdException w:name="List Continue" w:semiHidden="1" w:unhideWhenUsed="1"/>
+    <w:lsdException w:name="List Continue 2" w:semiHidden="1" w:unhideWhenUsed="1"/>
+    <w:lsdException w:name="List Continue 3" w:semiHidden="1" w:unhideWhenUsed="1"/>
+    <w:lsdException w:name="List Continue 4" w:semiHidden="1" w:unhideWhenUsed="1"/>
+    <w:lsdException w:name="List Continue 5" w:semiHidden="1" w:unhideWhenUsed="1"/>
+    <w:lsdException w:name="Message Header" w:semiHidden="1" w:unhideWhenUsed="1"/>
+    <w:lsdException w:name="Subtitle" w:uiPriority="11" w:qFormat="1"/>
+    <w:lsdException w:name="Salutation" w:semiHidden="1" w:unhideWhenUsed="1"/>
+    <w:lsdException w:name="Date" w:semiHidden="1" w:unhideWhenUsed="1"/>
+    <w:lsdException w:name="Body Text First Indent" w:semiHidden="1" w:unhideWhenUsed="1"/>
+    <w:lsdException w:name="Body Text First Indent 2" w:semiHidden="1" w:unhideWhenUsed="1"/>
+    <w:lsdException w:name="Note Heading" w:semiHidden="1" w:unhideWhenUsed="1"/>
+    <w:lsdException w:name="Body Text 2" w:semiHidden="1" w:unhideWhenUsed="1"/>
+    <w:lsdException w:name="Body Text 3" w:semiHidden="1" w:unhideWhenUsed="1"/>
+    <w:lsdException w:name="Body Text Indent 2" w:semiHidden="1" w:unhideWhenUsed="1"/>
+    <w:lsdException w:name="Body Text Indent 3" w:semiHidden="1" w:unhideWhenUsed="1"/>
+    <w:lsdException w:name="Block Text" w:semiHidden="1" w:unhideWhenUsed="1"/>
+    <w:lsdException w:name="Hyperlink" w:semiHidden="1" w:unhideWhenUsed="1"/>
+    <w:lsdException w:name="FollowedHyperlink" w:semiHidden="1" w:unhideWhenUsed="1"/>
+    <w:lsdException w:name="Strong" w:uiPriority="22" w:qFormat="1"/>
+    <w:lsdException w:name="Emphasis" w:uiPriority="20" w:qFormat="1"/>
+    <w:lsdException w:name="Document Map" w:semiHidden="1" w:unhideWhenUsed="1"/>
+    <w:lsdException w:name="Plain Text" w:semiHidden="1" w:unhideWhenUsed="1"/>
+    <w:lsdException w:name="E-mail Signature" w:semiHidden="1" w:unhideWhenUsed="1"/>
+    <w:lsdException w:name="HTML Top of Form" w:semiHidden="1" w:unhideWhenUsed="1"/>
+    <w:lsdException w:name="HTML Bottom of Form" w:semiHidden="1" w:unhideWhenUsed="1"/>
+    <w:lsdException w:name="Normal (Web)" w:semiHidden="1" w:unhideWhenUsed="1"/>
+    <w:lsdException w:name="HTML Acronym" w:semiHidden="1" w:unhideWhenUsed="1"/>
+    <w:lsdException w:name="HTML Address" w:semiHidden="1" w:unhideWhenUsed="1"/>
+    <w:lsdException w:name="HTML Cite" w:semiHidden="1" w:unhideWhenUsed="1"/>
+    <w:lsdException w:name="HTML Code" w:semiHidden="1" w:unhideWhenUsed="1"/>
+    <w:lsdException w:name="HTML Definition" w:semiHidden="1" w:unhideWhenUsed="1"/>
+    <w:lsdException w:name="HTML Keyboard" w:semiHidden="1" w:unhideWhenUsed="1"/>
+    <w:lsdException w:name="HTML Preformatted" w:semiHidden="1" w:unhideWhenUsed="1"/>
+    <w:lsdException w:name="HTML Sample" w:semiHidden="1" w:unhideWhenUsed="1"/>
+    <w:lsdException w:name="HTML Typewriter" w:semiHidden="1" w:unhideWhenUsed="1"/>
+    <w:lsdException w:name="HTML Variable" w:semiHidden="1" w:unhideWhenUsed="1"/>
+    <w:lsdException w:name="Normal Table" w:semiHidden="1" w:unhideWhenUsed="1"/>
+    <w:lsdException w:name="annotation subject" w:semiHidden="1" w:unhideWhenUsed="1"/>
+    <w:lsdException w:name="No List" w:semiHidden="1" w:unhideWhenUsed="1"/>
+    <w:lsdException w:name="Outline List 1" w:semiHidden="1" w:unhideWhenUsed="1"/>
+    <w:lsdException w:name="Outline List 2" w:semiHidden="1" w:unhideWhenUsed="1"/>
+    <w:lsdException w:name="Outline List 3" w:semiHidden="1" w:unhideWhenUsed="1"/>
+    <w:lsdException w:name="Table Simple 1" w:semiHidden="1" w:unhideWhenUsed="1"/>
+    <w:lsdException w:name="Table Simple 2" w:semiHidden="1" w:unhideWhenUsed="1"/>
+    <w:lsdException w:name="Table Simple 3" w:semiHidden="1" w:unhideWhenUsed="1"/>
+    <w:lsdException w:name="Table Classic 1" w:semiHidden="1" w:unhideWhenUsed="1"/>
+    <w:lsdException w:name="Table Classic 2" w:semiHidden="1" w:unhideWhenUsed="1"/>
+    <w:lsdException w:name="Table Classic 3" w:semiHidden="1" w:unhideWhenUsed="1"/>
+    <w:lsdException w:name="Table Classic 4" w:semiHidden="1" w:unhideWhenUsed="1"/>
+    <w:lsdException w:name="Table Colorful 1" w:semiHidden="1" w:unhideWhenUsed="1"/>
+    <w:lsdException w:name="Table Colorful 2" w:semiHidden="1" w:unhideWhenUsed="1"/>
+    <w:lsdException w:name="Table Colorful 3" w:semiHidden="1" w:unhideWhenUsed="1"/>
+    <w:lsdException w:name="Table Columns 1" w:semiHidden="1" w:unhideWhenUsed="1"/>
+    <w:lsdException w:name="Table Columns 2" w:semiHidden="1" w:unhideWhenUsed="1"/>
+    <w:lsdException w:name="Table Columns 3" w:semiHidden="1" w:unhideWhenUsed="1"/>
+    <w:lsdException w:name="Table Columns 4" w:semiHidden="1" w:unhideWhenUsed="1"/>
+    <w:lsdException w:name="Table Columns 5" w:semiHidden="1" w:unhideWhenUsed="1"/>
+    <w:lsdException w:name="Table Grid 1" w:semiHidden="1" w:unhideWhenUsed="1"/>
+    <w:lsdException w:name="Table Grid 2" w:semiHidden="1" w:unhideWhenUsed="1"/>
+    <w:lsdException w:name="Table Grid 3" w:semiHidden="1" w:unhideWhenUsed="1"/>
+    <w:lsdException w:name="Table Grid 4" w:semiHidden="1" w:unhideWhenUsed="1"/>
+    <w:lsdException w:name="Table Grid 5" w:semiHidden="1" w:unhideWhenUsed="1"/>
+    <w:lsdException w:name="Table Grid 6" w:semiHidden="1" w:unhideWhenUsed="1"/>
+    <w:lsdException w:name="Table Grid 7" w:semiHidden="1" w:unhideWhenUsed="1"/>
+    <w:lsdException w:name="Table Grid 8" w:semiHidden="1" w:unhideWhenUsed="1"/>
+    <w:lsdException w:name="Table List 1" w:semiHidden="1" w:unhideWhenUsed="1"/>
+    <w:lsdException w:name="Table List 2" w:semiHidden="1" w:unhideWhenUsed="1"/>
+    <w:lsdException w:name="Table List 3" w:semiHidden="1" w:unhideWhenUsed="1"/>
+    <w:lsdException w:name="Table List 4" w:semiHidden="1" w:unhideWhenUsed="1"/>
+    <w:lsdException w:name="Table List 5" w:semiHidden="1" w:unhideWhenUsed="1"/>
+    <w:lsdException w:name="Table List 6" w:semiHidden="1" w:unhideWhenUsed="1"/>
+    <w:lsdException w:name="Table List 7" w:semiHidden="1" w:unhideWhenUsed="1"/>
+    <w:lsdException w:name="Table List 8" w:semiHidden="1" w:unhideWhenUsed="1"/>
+    <w:lsdException w:name="Table 3D effects 1" w:semiHidden="1" w:unhideWhenUsed="1"/>
+    <w:lsdException w:name="Table 3D effects 2" w:semiHidden="1" w:unhideWhenUsed="1"/>
+    <w:lsdException w:name="Table 3D effects 3" w:semiHidden="1" w:unhideWhenUsed="1"/>
+    <w:lsdException w:name="Table Contemporary" w:semiHidden="1" w:unhideWhenUsed="1"/>
+    <w:lsdException w:name="Table Elegant" w:semiHidden="1" w:unhideWhenUsed="1"/>
+    <w:lsdException w:name="Table Professional" w:semiHidden="1" w:unhideWhenUsed="1"/>
+    <w:lsdException w:name="Table Subtle 1" w:semiHidden="1" w:unhideWhenUsed="1"/>
+    <w:lsdException w:name="Table Subtle 2" w:semiHidden="1" w:unhideWhenUsed="1"/>
+    <w:lsdException w:name="Table Web 1" w:semiHidden="1" w:unhideWhenUsed="1"/>
+    <w:lsdException w:name="Table Web 2" w:semiHidden="1" w:unhideWhenUsed="1"/>
+    <w:lsdException w:name="Table Web 3" w:semiHidden="1" w:unhideWhenUsed="1"/>
+    <w:lsdException w:name="Balloon Text" w:semiHidden="1" w:unhideWhenUsed="1"/>
+    <w:lsdException w:name="Table Grid" w:semiHidden="1" w:uiPriority="39" w:unhideWhenUsed="1"/>
+    <w:lsdException w:name="Table Theme" w:semiHidden="1" w:unhideWhenUsed="1"/>
+    <w:lsdException w:name="Placeholder Text" w:semiHidden="1"/>
+    <w:lsdException w:name="No Spacing" w:uiPriority="1" w:qFormat="1"/>
+    <w:lsdException w:name="Light Shading" w:uiPriority="60"/>
+    <w:lsdException w:name="Light List" w:uiPriority="61"/>
+    <w:lsdException w:name="Light Grid" w:uiPriority="62"/>
+    <w:lsdException w:name="Medium Shading 1" w:uiPriority="63"/>
+    <w:lsdException w:name="Medium Shading 2" w:uiPriority="64"/>
+    <w:lsdException w:name="Medium List 1" w:uiPriority="65"/>
+    <w:lsdException w:name="Medium List 2" w:uiPriority="66"/>
+    <w:lsdException w:name="Medium Grid 1" w:uiPriority="67"/>
+    <w:lsdException w:name="Medium Grid 2" w:uiPriority="68"/>
+    <w:lsdException w:name="Medium Grid 3" w:uiPriority="69"/>
+    <w:lsdException w:name="Dark List" w:uiPriority="70"/>
+    <w:lsdException w:name="Colorful Shading" w:uiPriority="71"/>
+    <w:lsdException w:name="Colorful List" w:uiPriority="72"/>
+    <w:lsdException w:name="Colorful Grid" w:uiPriority="73"/>
+    <w:lsdException w:name="Light Shading Accent 1" w:uiPriority="60"/>
+    <w:lsdException w:name="Light List Accent 1" w:uiPriority="61"/>
+    <w:lsdException w:name="Light Grid Accent 1" w:uiPriority="62"/>
+    <w:lsdException w:name="Medium Shading 1 Accent 1" w:uiPriority="63"/>
+    <w:lsdException w:name="Medium Shading 2 Accent 1" w:uiPriority="64"/>
+    <w:lsdException w:name="Medium List 1 Accent 1" w:uiPriority="65"/>
+    <w:lsdException w:name="Revision" w:semiHidden="1"/>
+    <w:lsdException w:name="List Paragraph" w:uiPriority="34" w:qFormat="1"/>
+    <w:lsdException w:name="Quote" w:uiPriority="29" w:qFormat="1"/>
+    <w:lsdException w:name="Intense Quote" w:uiPriority="30" w:qFormat="1"/>
+    <w:lsdException w:name="Medium List 2 Accent 1" w:uiPriority="66"/>
+    <w:lsdException w:name="Medium Grid 1 Accent 1" w:uiPriority="67"/>
+    <w:lsdException w:name="Medium Grid 2 Accent 1" w:uiPriority="68"/>
+    <w:lsdException w:name="Medium Grid 3 Accent 1" w:uiPriority="69"/>
+    <w:lsdException w:name="Dark List Accent 1" w:uiPriority="70"/>
+    <w:lsdException w:name="Colorful Shading Accent 1" w:uiPriority="71"/>
+    <w:lsdException w:name="Colorful List Accent 1" w:uiPriority="72"/>
+    <w:lsdException w:name="Colorful Grid Accent 1" w:uiPriority="73"/>
+    <w:lsdException w:name="Light Shading Accent 2" w:uiPriority="60"/>
+    <w:lsdException w:name="Light List Accent 2" w:uiPriority="61"/>
+    <w:lsdException w:name="Light Grid Accent 2" w:uiPriority="62"/>
+    <w:lsdException w:name="Medium Shading 1 Accent 2" w:uiPriority="63"/>
+    <w:lsdException w:name="Medium Shading 2 Accent 2" w:uiPriority="64"/>
+    <w:lsdException w:name="Medium List 1 Accent 2" w:uiPriority="65"/>
+    <w:lsdException w:name="Medium List 2 Accent 2" w:uiPriority="66"/>
+    <w:lsdException w:name="Medium Grid 1 Accent 2" w:uiPriority="67"/>
+    <w:lsdException w:name="Medium Grid 2 Accent 2" w:uiPriority="68"/>
+    <w:lsdException w:name="Medium Grid 3 Accent 2" w:uiPriority="69"/>
+    <w:lsdException w:name="Dark List Accent 2" w:uiPriority="70"/>
+    <w:lsdException w:name="Colorful Shading Accent 2" w:uiPriority="71"/>
+    <w:lsdException w:name="Colorful List Accent 2" w:uiPriority="72"/>
+    <w:lsdException w:name="Colorful Grid Accent 2" w:uiPriority="73"/>
+    <w:lsdException w:name="Light Shading Accent 3" w:uiPriority="60"/>
+    <w:lsdException w:name="Light List Accent 3" w:uiPriority="61"/>
+    <w:lsdException w:name="Light Grid Accent 3" w:uiPriority="62"/>
+    <w:lsdException w:name="Medium Shading 1 Accent 3" w:uiPriority="63"/>
+    <w:lsdException w:name="Medium Shading 2 Accent 3" w:uiPriority="64"/>
+    <w:lsdException w:name="Medium List 1 Accent 3" w:uiPriority="65"/>
+    <w:lsdException w:name="Medium List 2 Accent 3" w:uiPriority="66"/>
+    <w:lsdException w:name="Medium Grid 1 Accent 3" w:uiPriority="67"/>
+    <w:lsdException w:name="Medium Grid 2 Accent 3" w:uiPriority="68"/>
+    <w:lsdException w:name="Medium Grid 3 Accent 3" w:uiPriority="69"/>
+    <w:lsdException w:name="Dark List Accent 3" w:uiPriority="70"/>
+    <w:lsdException w:name="Colorful Shading Accent 3" w:uiPriority="71"/>
+    <w:lsdException w:name="Colorful List Accent 3" w:uiPriority="72"/>
+    <w:lsdException w:name="Colorful Grid Accent 3" w:uiPriority="73"/>
+    <w:lsdException w:name="Light Shading Accent 4" w:uiPriority="60"/>
+    <w:lsdException w:name="Light List Accent 4" w:uiPriority="61"/>
+    <w:lsdException w:name="Light Grid Accent 4" w:uiPriority="62"/>
+    <w:lsdException w:name="Medium Shading 1 Accent 4" w:uiPriority="63"/>
+    <w:lsdException w:name="Medium Shading 2 Accent 4" w:uiPriority="64"/>
+    <w:lsdException w:name="Medium List 1 Accent 4" w:uiPriority="65"/>
+    <w:lsdException w:name="Medium List 2 Accent 4" w:uiPriority="66"/>
+    <w:lsdException w:name="Medium Grid 1 Accent 4" w:uiPriority="67"/>
+    <w:lsdException w:name="Medium Grid 2 Accent 4" w:uiPriority="68"/>
+    <w:lsdException w:name="Medium Grid 3 Accent 4" w:uiPriority="69"/>
+    <w:lsdException w:name="Dark List Accent 4" w:uiPriority="70"/>
+    <w:lsdException w:name="Colorful Shading Accent 4" w:uiPriority="71"/>
+    <w:lsdException w:name="Colorful List Accent 4" w:uiPriority="72"/>
+    <w:lsdException w:name="Colorful Grid Accent 4" w:uiPriority="73"/>
+    <w:lsdException w:name="Light Shading Accent 5" w:uiPriority="60"/>
+    <w:lsdException w:name="Light List Accent 5" w:uiPriority="61"/>
+    <w:lsdException w:name="Light Grid Accent 5" w:uiPriority="62"/>
+    <w:lsdException w:name="Medium Shading 1 Accent 5" w:uiPriority="63"/>
+    <w:lsdException w:name="Medium Shading 2 Accent 5" w:uiPriority="64"/>
+    <w:lsdException w:name="Medium List 1 Accent 5" w:uiPriority="65"/>
+    <w:lsdException w:name="Medium List 2 Accent 5" w:uiPriority="66"/>
+    <w:lsdException w:name="Medium Grid 1 Accent 5" w:uiPriority="67"/>
+    <w:lsdException w:name="Medium Grid 2 Accent 5" w:uiPriority="68"/>
+    <w:lsdException w:name="Medium Grid 3 Accent 5" w:uiPriority="69"/>
+    <w:lsdException w:name="Dark List Accent 5" w:uiPriority="70"/>
+    <w:lsdException w:name="Colorful Shading Accent 5" w:uiPriority="71"/>
+    <w:lsdException w:name="Colorful List Accent 5" w:uiPriority="72"/>
+    <w:lsdException w:name="Colorful Grid Accent 5" w:uiPriority="73"/>
+    <w:lsdException w:name="Light Shading Accent 6" w:uiPriority="60"/>
+    <w:lsdException w:name="Light List Accent 6" w:uiPriority="61"/>
+    <w:lsdException w:name="Light Grid Accent 6" w:uiPriority="62"/>
+    <w:lsdException w:name="Medium Shading 1 Accent 6" w:uiPriority="63"/>
+    <w:lsdException w:name="Medium Shading 2 Accent 6" w:uiPriority="64"/>
+    <w:lsdException w:name="Medium List 1 Accent 6" w:uiPriority="65"/>
+    <w:lsdException w:name="Medium List 2 Accent 6" w:uiPriority="66"/>
+    <w:lsdException w:name="Medium Grid 1 Accent 6" w:uiPriority="67"/>
+    <w:lsdException w:name="Medium Grid 2 Accent 6" w:uiPriority="68"/>
+    <w:lsdException w:name="Medium Grid 3 Accent 6" w:uiPriority="69"/>
+    <w:lsdException w:name="Dark List Accent 6" w:uiPriority="70"/>
+    <w:lsdException w:name="Colorful Shading Accent 6" w:uiPriority="71"/>
+    <w:lsdException w:name="Colorful List Accent 6" w:uiPriority="72"/>
+    <w:lsdException w:name="Colorful Grid Accent 6" w:uiPriority="73"/>
+    <w:lsdException w:name="Subtle Emphasis" w:uiPriority="19" w:qFormat="1"/>
+    <w:lsdException w:name="Intense Emphasis" w:uiPriority="21" w:qFormat="1"/>
+    <w:lsdException w:name="Subtle Reference" w:uiPriority="31" w:qFormat="1"/>
+    <w:lsdException w:name="Intense Reference" w:uiPriority="32" w:qFormat="1"/>
+    <w:lsdException w:name="Book Title" w:uiPriority="33" w:qFormat="1"/>
+    <w:lsdException w:name="Bibliography" w:semiHidden="1" w:uiPriority="37" w:unhideWhenUsed="1"/>
+    <w:lsdException w:name="TOC Heading" w:semiHidden="1" w:uiPriority="39" w:unhideWhenUsed="1" w:qFormat="1"/>
+    <w:lsdException w:name="Plain Table 1" w:uiPriority="41"/>
+    <w:lsdException w:name="Plain Table 2" w:uiPriority="42"/>
+    <w:lsdException w:name="Plain Table 3" w:uiPriority="43"/>
+    <w:lsdException w:name="Plain Table 4" w:uiPriority="44"/>
+    <w:lsdException w:name="Plain Table 5" w:uiPriority="45"/>
+    <w:lsdException w:name="Grid Table Light" w:uiPriority="40"/>
+    <w:lsdException w:name="Grid Table 1 Light" w:uiPriority="46"/>
+    <w:lsdException w:name="Grid Table 2" w:uiPriority="47"/>
+    <w:lsdException w:name="Grid Table 3" w:uiPriority="48"/>
+    <w:lsdException w:name="Grid Table 4" w:uiPriority="49"/>
+    <w:lsdException w:name="Grid Table 5 Dark" w:uiPriority="50"/>
+    <w:lsdException w:name="Grid Table 6 Colorful" w:uiPriority="51"/>
+    <w:lsdException w:name="Grid Table 7 Colorful" w:uiPriority="52"/>
+    <w:lsdException w:name="Grid Table 1 Light Accent 1" w:uiPriority="46"/>
+    <w:lsdException w:name="Grid Table 2 Accent 1" w:uiPriority="47"/>
+    <w:lsdException w:name="Grid Table 3 Accent 1" w:uiPriority="48"/>
+    <w:lsdException w:name="Grid Table 4 Accent 1" w:uiPriority="49"/>
+    <w:lsdException w:name="Grid Table 5 Dark Accent 1" w:uiPriority="50"/>
+    <w:lsdException w:name="Grid Table 6 Colorful Accent 1" w:uiPriority="51"/>
+    <w:lsdException w:name="Grid Table 7 Colorful Accent 1" w:uiPriority="52"/>
+    <w:lsdException w:name="Grid Table 1 Light Accent 2" w:uiPriority="46"/>
+    <w:lsdException w:name="Grid Table 2 Accent 2" w:uiPriority="47"/>
+    <w:lsdException w:name="Grid Table 3 Accent 2" w:uiPriority="48"/>
+    <w:lsdException w:name="Grid Table 4 Accent 2" w:uiPriority="49"/>
+    <w:lsdException w:name="Grid Table 5 Dark Accent 2" w:uiPriority="50"/>
+    <w:lsdException w:name="Grid Table 6 Colorful Accent 2" w:uiPriority="51"/>
+    <w:lsdException w:name="Grid Table 7 Colorful Accent 2" w:uiPriority="52"/>
+    <w:lsdException w:name="Grid Table 1 Light Accent 3" w:uiPriority="46"/>
+    <w:lsdException w:name="Grid Table 2 Accent 3" w:uiPriority="47"/>
+    <w:lsdException w:name="Grid Table 3 Accent 3" w:uiPriority="48"/>
+    <w:lsdException w:name="Grid Table 4 Accent 3" w:uiPriority="49"/>
+    <w:lsdException w:name="Grid Table 5 Dark Accent 3" w:uiPriority="50"/>
+    <w:lsdException w:name="Grid Table 6 Colorful Accent 3" w:uiPriority="51"/>
+    <w:lsdException w:name="Grid Table 7 Colorful Accent 3" w:uiPriority="52"/>
+    <w:lsdException w:name="Grid Table 1 Light Accent 4" w:uiPriority="46"/>
+    <w:lsdException w:name="Grid Table 2 Accent 4" w:uiPriority="47"/>
+    <w:lsdException w:name="Grid Table 3 Accent 4" w:uiPriority="48"/>
+    <w:lsdException w:name="Grid Table 4 Accent 4" w:uiPriority="49"/>
+    <w:lsdException w:name="Grid Table 5 Dark Accent 4" w:uiPriority="50"/>
+    <w:lsdException w:name="Grid Table 6 Colorful Accent 4" w:uiPriority="51"/>
+    <w:lsdException w:name="Grid Table 7 Colorful Accent 4" w:uiPriority="52"/>
+    <w:lsdException w:name="Grid Table 1 Light Accent 5" w:uiPriority="46"/>
+    <w:lsdException w:name="Grid Table 2 Accent 5" w:uiPriority="47"/>
+    <w:lsdException w:name="Grid Table 3 Accent 5" w:uiPriority="48"/>
+    <w:lsdException w:name="Grid Table 4 Accent 5" w:uiPriority="49"/>
+    <w:lsdException w:name="Grid Table 5 Dark Accent 5" w:uiPriority="50"/>
+    <w:lsdException w:name="Grid Table 6 Colorful Accent 5" w:uiPriority="51"/>
+    <w:lsdException w:name="Grid Table 7 Colorful Accent 5" w:uiPriority="52"/>
+    <w:lsdException w:name="Grid Table 1 Light Accent 6" w:uiPriority="46"/>
+    <w:lsdException w:name="Grid Table 2 Accent 6" w:uiPriority="47"/>
+    <w:lsdException w:name="Grid Table 3 Accent 6" w:uiPriority="48"/>
+    <w:lsdException w:name="Grid Table 4 Accent 6" w:uiPriority="49"/>
+    <w:lsdException w:name="Grid Table 5 Dark Accent 6" w:uiPriority="50"/>
+    <w:lsdException w:name="Grid Table 6 Colorful Accent 6" w:uiPriority="51"/>
+    <w:lsdException w:name="Grid Table 7 Colorful Accent 6" w:uiPriority="52"/>
+    <w:lsdException w:name="List Table 1 Light" w:uiPriority="46"/>
+    <w:lsdException w:name="List Table 2" w:uiPriority="47"/>
+    <w:lsdException w:name="List Table 3" w:uiPriority="48"/>
+    <w:lsdException w:name="List Table 4" w:uiPriority="49"/>
+    <w:lsdException w:name="List Table 5 Dark" w:uiPriority="50"/>
+    <w:lsdException w:name="List Table 6 Colorful" w:uiPriority="51"/>
+    <w:lsdException w:name="List Table 7 Colorful" w:uiPriority="52"/>
+    <w:lsdException w:name="List Table 1 Light Accent 1" w:uiPriority="46"/>
+    <w:lsdException w:name="List Table 2 Accent 1" w:uiPriority="47"/>
+    <w:lsdException w:name="List Table 3 Accent 1" w:uiPriority="48"/>
+    <w:lsdException w:name="List Table 4 Accent 1" w:uiPriority="49"/>
+    <w:lsdException w:name="List Table 5 Dark Accent 1" w:uiPriority="50"/>
+    <w:lsdException w:name="List Table 6 Colorful Accent 1" w:uiPriority="51"/>
+    <w:lsdException w:name="List Table 7 Colorful Accent 1" w:uiPriority="52"/>
+    <w:lsdException w:name="List Table 1 Light Accent 2" w:uiPriority="46"/>
+    <w:lsdException w:name="List Table 2 Accent 2" w:uiPriority="47"/>
+    <w:lsdException w:name="List Table 3 Accent 2" w:uiPriority="48"/>
+    <w:lsdException w:name="List Table 4 Accent 2" w:uiPriority="49"/>
+    <w:lsdException w:name="List Table 5 Dark Accent 2" w:uiPriority="50"/>
+    <w:lsdException w:name="List Table 6 Colorful Accent 2" w:uiPriority="51"/>
+    <w:lsdException w:name="List Table 7 Colorful Accent 2" w:uiPriority="52"/>
+    <w:lsdException w:name="List Table 1 Light Accent 3" w:uiPriority="46"/>
+    <w:lsdException w:name="List Table 2 Accent 3" w:uiPriority="47"/>
+    <w:lsdException w:name="List Table 3 Accent 3" w:uiPriority="48"/>
+    <w:lsdException w:name="List Table 4 Accent 3" w:uiPriority="49"/>
+    <w:lsdException w:name="List Table 5 Dark Accent 3" w:uiPriority="50"/>
+    <w:lsdException w:name="List Table 6 Colorful Accent 3" w:uiPriority="51"/>
+    <w:lsdException w:name="List Table 7 Colorful Accent 3" w:uiPriority="52"/>
+    <w:lsdException w:name="List Table 1 Light Accent 4" w:uiPriority="46"/>
+    <w:lsdException w:name="List Table 2 Accent 4" w:uiPriority="47"/>
+    <w:lsdException w:name="List Table 3 Accent 4" w:uiPriority="48"/>
+    <w:lsdException w:name="List Table 4 Accent 4" w:uiPriority="49"/>
+    <w:lsdException w:name="List Table 5 Dark Accent 4" w:uiPriority="50"/>
+    <w:lsdException w:name="List Table 6 Colorful Accent 4" w:uiPriority="51"/>
+    <w:lsdException w:name="List Table 7 Colorful Accent 4" w:uiPriority="52"/>
+    <w:lsdException w:name="List Table 1 Light Accent 5" w:uiPriority="46"/>
+    <w:lsdException w:name="List Table 2 Accent 5" w:uiPriority="47"/>
+    <w:lsdException w:name="List Table 3 Accent 5" w:uiPriority="48"/>
+    <w:lsdException w:name="List Table 4 Accent 5" w:uiPriority="49"/>
+    <w:lsdException w:name="List Table 5 Dark Accent 5" w:uiPriority="50"/>
+    <w:lsdException w:name="List Table 6 Colorful Accent 5" w:uiPriority="51"/>
+    <w:lsdException w:name="List Table 7 Colorful Accent 5" w:uiPriority="52"/>
+    <w:lsdException w:name="List Table 1 Light Accent 6" w:uiPriority="46"/>
+    <w:lsdException w:name="List Table 2 Accent 6" w:uiPriority="47"/>
+    <w:lsdException w:name="List Table 3 Accent 6" w:uiPriority="48"/>
+    <w:lsdException w:name="List Table 4 Accent 6" w:uiPriority="49"/>
+    <w:lsdException w:name="List Table 5 Dark Accent 6" w:uiPriority="50"/>
+    <w:lsdException w:name="List Table 6 Colorful Accent 6" w:uiPriority="51"/>
+    <w:lsdException w:name="List Table 7 Colorful Accent 6" w:uiPriority="52"/>
+    <w:lsdException w:name="Mention" w:semiHidden="1" w:unhideWhenUsed="1"/>
+    <w:lsdException w:name="Smart Hyperlink" w:semiHidden="1" w:unhideWhenUsed="1"/>
+    <w:lsdException w:name="Hashtag" w:semiHidden="1" w:unhideWhenUsed="1"/>
+    <w:lsdException w:name="Unresolved Mention" w:semiHidden="1" w:unhideWhenUsed="1"/>
+    <w:lsdException w:name="Smart Link" w:semiHidden="1" w:unhideWhenUsed="1"/>
   </w:latentStyles>
   <w:style w:type="paragraph" w:default="1" w:styleId="Normal">
     <w:name w:val="Normal"/>
@@ -33668,7 +33716,6 @@
       <w:spacing w:line="240" w:lineRule="auto"/>
     </w:pPr>
     <w:tblPr>
-      <w:tblInd w:w="0" w:type="dxa"/>
       <w:tblBorders>
         <w:top w:val="single" w:sz="4" w:space="0" w:color="auto"/>
         <w:left w:val="single" w:sz="4" w:space="0" w:color="auto"/>
@@ -33677,417 +33724,6 @@
         <w:insideH w:val="single" w:sz="4" w:space="0" w:color="auto"/>
         <w:insideV w:val="single" w:sz="4" w:space="0" w:color="auto"/>
       </w:tblBorders>
-      <w:tblCellMar>
-        <w:top w:w="0" w:type="dxa"/>
-        <w:left w:w="108" w:type="dxa"/>
-        <w:bottom w:w="0" w:type="dxa"/>
-        <w:right w:w="108" w:type="dxa"/>
-      </w:tblCellMar>
-    </w:tblPr>
-  </w:style>
-  <w:style w:type="paragraph" w:styleId="Textodeglobo">
-    <w:name w:val="Balloon Text"/>
-    <w:basedOn w:val="Normal"/>
-    <w:link w:val="TextodegloboCar"/>
-    <w:uiPriority w:val="99"/>
-    <w:semiHidden/>
-    <w:unhideWhenUsed/>
-    <w:rsid w:val="00AE3477"/>
-    <w:pPr>
-      <w:spacing w:line="240" w:lineRule="auto"/>
-    </w:pPr>
-    <w:rPr>
-      <w:rFonts w:ascii="Tahoma" w:hAnsi="Tahoma" w:cs="Tahoma"/>
-      <w:sz w:val="16"/>
-      <w:szCs w:val="16"/>
-    </w:rPr>
-  </w:style>
-  <w:style w:type="character" w:customStyle="1" w:styleId="TextodegloboCar">
-    <w:name w:val="Texto de globo Car"/>
-    <w:basedOn w:val="Fuentedeprrafopredeter"/>
-    <w:link w:val="Textodeglobo"/>
-    <w:uiPriority w:val="99"/>
-    <w:semiHidden/>
-    <w:rsid w:val="00AE3477"/>
-    <w:rPr>
-      <w:rFonts w:ascii="Tahoma" w:hAnsi="Tahoma" w:cs="Tahoma"/>
-      <w:sz w:val="16"/>
-      <w:szCs w:val="16"/>
-    </w:rPr>
-  </w:style>
-</w:styles>
-</file>
-
-<file path=word/stylesWithEffects.xml><?xml version="1.0" encoding="utf-8"?>
-<w:styles xmlns:wpc="http://schemas.microsoft.com/office/word/2010/wordprocessingCanvas" xmlns:mc="http://schemas.openxmlformats.org/markup-compatibility/2006" xmlns:o="urn:schemas-microsoft-com:office:office" xmlns:r="http://schemas.openxmlformats.org/officeDocument/2006/relationships" xmlns:m="http://schemas.openxmlformats.org/officeDocument/2006/math" xmlns:v="urn:schemas-microsoft-com:vml" xmlns:wp14="http://schemas.microsoft.com/office/word/2010/wordprocessingDrawing" xmlns:wp="http://schemas.openxmlformats.org/drawingml/2006/wordprocessingDrawing" xmlns:w10="urn:schemas-microsoft-com:office:word" xmlns:w="http://schemas.openxmlformats.org/wordprocessingml/2006/main" xmlns:w14="http://schemas.microsoft.com/office/word/2010/wordml" xmlns:wpg="http://schemas.microsoft.com/office/word/2010/wordprocessingGroup" xmlns:wpi="http://schemas.microsoft.com/office/word/2010/wordprocessingInk" xmlns:wne="http://schemas.microsoft.com/office/word/2006/wordml" xmlns:wps="http://schemas.microsoft.com/office/word/2010/wordprocessingShape" mc:Ignorable="w14 wp14">
-  <w:docDefaults>
-    <w:rPrDefault>
-      <w:rPr>
-        <w:rFonts w:ascii="Arial" w:eastAsia="Arial" w:hAnsi="Arial" w:cs="Arial"/>
-        <w:sz w:val="22"/>
-        <w:szCs w:val="22"/>
-        <w:lang w:val="es-AR" w:eastAsia="es-AR" w:bidi="ar-SA"/>
-      </w:rPr>
-    </w:rPrDefault>
-    <w:pPrDefault>
-      <w:pPr>
-        <w:spacing w:line="276" w:lineRule="auto"/>
-      </w:pPr>
-    </w:pPrDefault>
-  </w:docDefaults>
-  <w:latentStyles w:defLockedState="0" w:defUIPriority="99" w:defSemiHidden="1" w:defUnhideWhenUsed="1" w:defQFormat="0" w:count="267">
-    <w:lsdException w:name="Normal" w:semiHidden="0" w:uiPriority="0" w:unhideWhenUsed="0" w:qFormat="1"/>
-    <w:lsdException w:name="heading 1" w:semiHidden="0" w:uiPriority="9" w:unhideWhenUsed="0" w:qFormat="1"/>
-    <w:lsdException w:name="heading 2" w:uiPriority="9" w:qFormat="1"/>
-    <w:lsdException w:name="heading 3" w:uiPriority="9" w:qFormat="1"/>
-    <w:lsdException w:name="heading 4" w:uiPriority="9" w:qFormat="1"/>
-    <w:lsdException w:name="heading 5" w:uiPriority="9" w:qFormat="1"/>
-    <w:lsdException w:name="heading 6" w:uiPriority="9" w:qFormat="1"/>
-    <w:lsdException w:name="heading 7" w:uiPriority="9" w:qFormat="1"/>
-    <w:lsdException w:name="heading 8" w:uiPriority="9" w:qFormat="1"/>
-    <w:lsdException w:name="heading 9" w:uiPriority="9" w:qFormat="1"/>
-    <w:lsdException w:name="toc 1" w:uiPriority="39"/>
-    <w:lsdException w:name="toc 2" w:uiPriority="39"/>
-    <w:lsdException w:name="toc 3" w:uiPriority="39"/>
-    <w:lsdException w:name="toc 4" w:uiPriority="39"/>
-    <w:lsdException w:name="toc 5" w:uiPriority="39"/>
-    <w:lsdException w:name="toc 6" w:uiPriority="39"/>
-    <w:lsdException w:name="toc 7" w:uiPriority="39"/>
-    <w:lsdException w:name="toc 8" w:uiPriority="39"/>
-    <w:lsdException w:name="toc 9" w:uiPriority="39"/>
-    <w:lsdException w:name="caption" w:uiPriority="35" w:qFormat="1"/>
-    <w:lsdException w:name="Title" w:semiHidden="0" w:uiPriority="10" w:unhideWhenUsed="0" w:qFormat="1"/>
-    <w:lsdException w:name="Default Paragraph Font" w:uiPriority="1"/>
-    <w:lsdException w:name="Subtitle" w:semiHidden="0" w:uiPriority="11" w:unhideWhenUsed="0" w:qFormat="1"/>
-    <w:lsdException w:name="Strong" w:semiHidden="0" w:uiPriority="22" w:unhideWhenUsed="0" w:qFormat="1"/>
-    <w:lsdException w:name="Emphasis" w:semiHidden="0" w:uiPriority="20" w:unhideWhenUsed="0" w:qFormat="1"/>
-    <w:lsdException w:name="Table Grid" w:semiHidden="0" w:uiPriority="39" w:unhideWhenUsed="0"/>
-    <w:lsdException w:name="Placeholder Text" w:unhideWhenUsed="0"/>
-    <w:lsdException w:name="No Spacing" w:semiHidden="0" w:uiPriority="1" w:unhideWhenUsed="0" w:qFormat="1"/>
-    <w:lsdException w:name="Light Shading" w:semiHidden="0" w:uiPriority="60" w:unhideWhenUsed="0"/>
-    <w:lsdException w:name="Light List" w:semiHidden="0" w:uiPriority="61" w:unhideWhenUsed="0"/>
-    <w:lsdException w:name="Light Grid" w:semiHidden="0" w:uiPriority="62" w:unhideWhenUsed="0"/>
-    <w:lsdException w:name="Medium Shading 1" w:semiHidden="0" w:uiPriority="63" w:unhideWhenUsed="0"/>
-    <w:lsdException w:name="Medium Shading 2" w:semiHidden="0" w:uiPriority="64" w:unhideWhenUsed="0"/>
-    <w:lsdException w:name="Medium List 1" w:semiHidden="0" w:uiPriority="65" w:unhideWhenUsed="0"/>
-    <w:lsdException w:name="Medium List 2" w:semiHidden="0" w:uiPriority="66" w:unhideWhenUsed="0"/>
-    <w:lsdException w:name="Medium Grid 1" w:semiHidden="0" w:uiPriority="67" w:unhideWhenUsed="0"/>
-    <w:lsdException w:name="Medium Grid 2" w:semiHidden="0" w:uiPriority="68" w:unhideWhenUsed="0"/>
-    <w:lsdException w:name="Medium Grid 3" w:semiHidden="0" w:uiPriority="69" w:unhideWhenUsed="0"/>
-    <w:lsdException w:name="Dark List" w:semiHidden="0" w:uiPriority="70" w:unhideWhenUsed="0"/>
-    <w:lsdException w:name="Colorful Shading" w:semiHidden="0" w:uiPriority="71" w:unhideWhenUsed="0"/>
-    <w:lsdException w:name="Colorful List" w:semiHidden="0" w:uiPriority="72" w:unhideWhenUsed="0"/>
-    <w:lsdException w:name="Colorful Grid" w:semiHidden="0" w:uiPriority="73" w:unhideWhenUsed="0"/>
-    <w:lsdException w:name="Light Shading Accent 1" w:semiHidden="0" w:uiPriority="60" w:unhideWhenUsed="0"/>
-    <w:lsdException w:name="Light List Accent 1" w:semiHidden="0" w:uiPriority="61" w:unhideWhenUsed="0"/>
-    <w:lsdException w:name="Light Grid Accent 1" w:semiHidden="0" w:uiPriority="62" w:unhideWhenUsed="0"/>
-    <w:lsdException w:name="Medium Shading 1 Accent 1" w:semiHidden="0" w:uiPriority="63" w:unhideWhenUsed="0"/>
-    <w:lsdException w:name="Medium Shading 2 Accent 1" w:semiHidden="0" w:uiPriority="64" w:unhideWhenUsed="0"/>
-    <w:lsdException w:name="Medium List 1 Accent 1" w:semiHidden="0" w:uiPriority="65" w:unhideWhenUsed="0"/>
-    <w:lsdException w:name="Revision" w:unhideWhenUsed="0"/>
-    <w:lsdException w:name="List Paragraph" w:semiHidden="0" w:uiPriority="34" w:unhideWhenUsed="0" w:qFormat="1"/>
-    <w:lsdException w:name="Quote" w:semiHidden="0" w:uiPriority="29" w:unhideWhenUsed="0" w:qFormat="1"/>
-    <w:lsdException w:name="Intense Quote" w:semiHidden="0" w:uiPriority="30" w:unhideWhenUsed="0" w:qFormat="1"/>
-    <w:lsdException w:name="Medium List 2 Accent 1" w:semiHidden="0" w:uiPriority="66" w:unhideWhenUsed="0"/>
-    <w:lsdException w:name="Medium Grid 1 Accent 1" w:semiHidden="0" w:uiPriority="67" w:unhideWhenUsed="0"/>
-    <w:lsdException w:name="Medium Grid 2 Accent 1" w:semiHidden="0" w:uiPriority="68" w:unhideWhenUsed="0"/>
-    <w:lsdException w:name="Medium Grid 3 Accent 1" w:semiHidden="0" w:uiPriority="69" w:unhideWhenUsed="0"/>
-    <w:lsdException w:name="Dark List Accent 1" w:semiHidden="0" w:uiPriority="70" w:unhideWhenUsed="0"/>
-    <w:lsdException w:name="Colorful Shading Accent 1" w:semiHidden="0" w:uiPriority="71" w:unhideWhenUsed="0"/>
-    <w:lsdException w:name="Colorful List Accent 1" w:semiHidden="0" w:uiPriority="72" w:unhideWhenUsed="0"/>
-    <w:lsdException w:name="Colorful Grid Accent 1" w:semiHidden="0" w:uiPriority="73" w:unhideWhenUsed="0"/>
-    <w:lsdException w:name="Light Shading Accent 2" w:semiHidden="0" w:uiPriority="60" w:unhideWhenUsed="0"/>
-    <w:lsdException w:name="Light List Accent 2" w:semiHidden="0" w:uiPriority="61" w:unhideWhenUsed="0"/>
-    <w:lsdException w:name="Light Grid Accent 2" w:semiHidden="0" w:uiPriority="62" w:unhideWhenUsed="0"/>
-    <w:lsdException w:name="Medium Shading 1 Accent 2" w:semiHidden="0" w:uiPriority="63" w:unhideWhenUsed="0"/>
-    <w:lsdException w:name="Medium Shading 2 Accent 2" w:semiHidden="0" w:uiPriority="64" w:unhideWhenUsed="0"/>
-    <w:lsdException w:name="Medium List 1 Accent 2" w:semiHidden="0" w:uiPriority="65" w:unhideWhenUsed="0"/>
-    <w:lsdException w:name="Medium List 2 Accent 2" w:semiHidden="0" w:uiPriority="66" w:unhideWhenUsed="0"/>
-    <w:lsdException w:name="Medium Grid 1 Accent 2" w:semiHidden="0" w:uiPriority="67" w:unhideWhenUsed="0"/>
-    <w:lsdException w:name="Medium Grid 2 Accent 2" w:semiHidden="0" w:uiPriority="68" w:unhideWhenUsed="0"/>
-    <w:lsdException w:name="Medium Grid 3 Accent 2" w:semiHidden="0" w:uiPriority="69" w:unhideWhenUsed="0"/>
-    <w:lsdException w:name="Dark List Accent 2" w:semiHidden="0" w:uiPriority="70" w:unhideWhenUsed="0"/>
-    <w:lsdException w:name="Colorful Shading Accent 2" w:semiHidden="0" w:uiPriority="71" w:unhideWhenUsed="0"/>
-    <w:lsdException w:name="Colorful List Accent 2" w:semiHidden="0" w:uiPriority="72" w:unhideWhenUsed="0"/>
-    <w:lsdException w:name="Colorful Grid Accent 2" w:semiHidden="0" w:uiPriority="73" w:unhideWhenUsed="0"/>
-    <w:lsdException w:name="Light Shading Accent 3" w:semiHidden="0" w:uiPriority="60" w:unhideWhenUsed="0"/>
-    <w:lsdException w:name="Light List Accent 3" w:semiHidden="0" w:uiPriority="61" w:unhideWhenUsed="0"/>
-    <w:lsdException w:name="Light Grid Accent 3" w:semiHidden="0" w:uiPriority="62" w:unhideWhenUsed="0"/>
-    <w:lsdException w:name="Medium Shading 1 Accent 3" w:semiHidden="0" w:uiPriority="63" w:unhideWhenUsed="0"/>
-    <w:lsdException w:name="Medium Shading 2 Accent 3" w:semiHidden="0" w:uiPriority="64" w:unhideWhenUsed="0"/>
-    <w:lsdException w:name="Medium List 1 Accent 3" w:semiHidden="0" w:uiPriority="65" w:unhideWhenUsed="0"/>
-    <w:lsdException w:name="Medium List 2 Accent 3" w:semiHidden="0" w:uiPriority="66" w:unhideWhenUsed="0"/>
-    <w:lsdException w:name="Medium Grid 1 Accent 3" w:semiHidden="0" w:uiPriority="67" w:unhideWhenUsed="0"/>
-    <w:lsdException w:name="Medium Grid 2 Accent 3" w:semiHidden="0" w:uiPriority="68" w:unhideWhenUsed="0"/>
-    <w:lsdException w:name="Medium Grid 3 Accent 3" w:semiHidden="0" w:uiPriority="69" w:unhideWhenUsed="0"/>
-    <w:lsdException w:name="Dark List Accent 3" w:semiHidden="0" w:uiPriority="70" w:unhideWhenUsed="0"/>
-    <w:lsdException w:name="Colorful Shading Accent 3" w:semiHidden="0" w:uiPriority="71" w:unhideWhenUsed="0"/>
-    <w:lsdException w:name="Colorful List Accent 3" w:semiHidden="0" w:uiPriority="72" w:unhideWhenUsed="0"/>
-    <w:lsdException w:name="Colorful Grid Accent 3" w:semiHidden="0" w:uiPriority="73" w:unhideWhenUsed="0"/>
-    <w:lsdException w:name="Light Shading Accent 4" w:semiHidden="0" w:uiPriority="60" w:unhideWhenUsed="0"/>
-    <w:lsdException w:name="Light List Accent 4" w:semiHidden="0" w:uiPriority="61" w:unhideWhenUsed="0"/>
-    <w:lsdException w:name="Light Grid Accent 4" w:semiHidden="0" w:uiPriority="62" w:unhideWhenUsed="0"/>
-    <w:lsdException w:name="Medium Shading 1 Accent 4" w:semiHidden="0" w:uiPriority="63" w:unhideWhenUsed="0"/>
-    <w:lsdException w:name="Medium Shading 2 Accent 4" w:semiHidden="0" w:uiPriority="64" w:unhideWhenUsed="0"/>
-    <w:lsdException w:name="Medium List 1 Accent 4" w:semiHidden="0" w:uiPriority="65" w:unhideWhenUsed="0"/>
-    <w:lsdException w:name="Medium List 2 Accent 4" w:semiHidden="0" w:uiPriority="66" w:unhideWhenUsed="0"/>
-    <w:lsdException w:name="Medium Grid 1 Accent 4" w:semiHidden="0" w:uiPriority="67" w:unhideWhenUsed="0"/>
-    <w:lsdException w:name="Medium Grid 2 Accent 4" w:semiHidden="0" w:uiPriority="68" w:unhideWhenUsed="0"/>
-    <w:lsdException w:name="Medium Grid 3 Accent 4" w:semiHidden="0" w:uiPriority="69" w:unhideWhenUsed="0"/>
-    <w:lsdException w:name="Dark List Accent 4" w:semiHidden="0" w:uiPriority="70" w:unhideWhenUsed="0"/>
-    <w:lsdException w:name="Colorful Shading Accent 4" w:semiHidden="0" w:uiPriority="71" w:unhideWhenUsed="0"/>
-    <w:lsdException w:name="Colorful List Accent 4" w:semiHidden="0" w:uiPriority="72" w:unhideWhenUsed="0"/>
-    <w:lsdException w:name="Colorful Grid Accent 4" w:semiHidden="0" w:uiPriority="73" w:unhideWhenUsed="0"/>
-    <w:lsdException w:name="Light Shading Accent 5" w:semiHidden="0" w:uiPriority="60" w:unhideWhenUsed="0"/>
-    <w:lsdException w:name="Light List Accent 5" w:semiHidden="0" w:uiPriority="61" w:unhideWhenUsed="0"/>
-    <w:lsdException w:name="Light Grid Accent 5" w:semiHidden="0" w:uiPriority="62" w:unhideWhenUsed="0"/>
-    <w:lsdException w:name="Medium Shading 1 Accent 5" w:semiHidden="0" w:uiPriority="63" w:unhideWhenUsed="0"/>
-    <w:lsdException w:name="Medium Shading 2 Accent 5" w:semiHidden="0" w:uiPriority="64" w:unhideWhenUsed="0"/>
-    <w:lsdException w:name="Medium List 1 Accent 5" w:semiHidden="0" w:uiPriority="65" w:unhideWhenUsed="0"/>
-    <w:lsdException w:name="Medium List 2 Accent 5" w:semiHidden="0" w:uiPriority="66" w:unhideWhenUsed="0"/>
-    <w:lsdException w:name="Medium Grid 1 Accent 5" w:semiHidden="0" w:uiPriority="67" w:unhideWhenUsed="0"/>
-    <w:lsdException w:name="Medium Grid 2 Accent 5" w:semiHidden="0" w:uiPriority="68" w:unhideWhenUsed="0"/>
-    <w:lsdException w:name="Medium Grid 3 Accent 5" w:semiHidden="0" w:uiPriority="69" w:unhideWhenUsed="0"/>
-    <w:lsdException w:name="Dark List Accent 5" w:semiHidden="0" w:uiPriority="70" w:unhideWhenUsed="0"/>
-    <w:lsdException w:name="Colorful Shading Accent 5" w:semiHidden="0" w:uiPriority="71" w:unhideWhenUsed="0"/>
-    <w:lsdException w:name="Colorful List Accent 5" w:semiHidden="0" w:uiPriority="72" w:unhideWhenUsed="0"/>
-    <w:lsdException w:name="Colorful Grid Accent 5" w:semiHidden="0" w:uiPriority="73" w:unhideWhenUsed="0"/>
-    <w:lsdException w:name="Light Shading Accent 6" w:semiHidden="0" w:uiPriority="60" w:unhideWhenUsed="0"/>
-    <w:lsdException w:name="Light List Accent 6" w:semiHidden="0" w:uiPriority="61" w:unhideWhenUsed="0"/>
-    <w:lsdException w:name="Light Grid Accent 6" w:semiHidden="0" w:uiPriority="62" w:unhideWhenUsed="0"/>
-    <w:lsdException w:name="Medium Shading 1 Accent 6" w:semiHidden="0" w:uiPriority="63" w:unhideWhenUsed="0"/>
-    <w:lsdException w:name="Medium Shading 2 Accent 6" w:semiHidden="0" w:uiPriority="64" w:unhideWhenUsed="0"/>
-    <w:lsdException w:name="Medium List 1 Accent 6" w:semiHidden="0" w:uiPriority="65" w:unhideWhenUsed="0"/>
-    <w:lsdException w:name="Medium List 2 Accent 6" w:semiHidden="0" w:uiPriority="66" w:unhideWhenUsed="0"/>
-    <w:lsdException w:name="Medium Grid 1 Accent 6" w:semiHidden="0" w:uiPriority="67" w:unhideWhenUsed="0"/>
-    <w:lsdException w:name="Medium Grid 2 Accent 6" w:semiHidden="0" w:uiPriority="68" w:unhideWhenUsed="0"/>
-    <w:lsdException w:name="Medium Grid 3 Accent 6" w:semiHidden="0" w:uiPriority="69" w:unhideWhenUsed="0"/>
-    <w:lsdException w:name="Dark List Accent 6" w:semiHidden="0" w:uiPriority="70" w:unhideWhenUsed="0"/>
-    <w:lsdException w:name="Colorful Shading Accent 6" w:semiHidden="0" w:uiPriority="71" w:unhideWhenUsed="0"/>
-    <w:lsdException w:name="Colorful List Accent 6" w:semiHidden="0" w:uiPriority="72" w:unhideWhenUsed="0"/>
-    <w:lsdException w:name="Colorful Grid Accent 6" w:semiHidden="0" w:uiPriority="73" w:unhideWhenUsed="0"/>
-    <w:lsdException w:name="Subtle Emphasis" w:semiHidden="0" w:uiPriority="19" w:unhideWhenUsed="0" w:qFormat="1"/>
-    <w:lsdException w:name="Intense Emphasis" w:semiHidden="0" w:uiPriority="21" w:unhideWhenUsed="0" w:qFormat="1"/>
-    <w:lsdException w:name="Subtle Reference" w:semiHidden="0" w:uiPriority="31" w:unhideWhenUsed="0" w:qFormat="1"/>
-    <w:lsdException w:name="Intense Reference" w:semiHidden="0" w:uiPriority="32" w:unhideWhenUsed="0" w:qFormat="1"/>
-    <w:lsdException w:name="Book Title" w:semiHidden="0" w:uiPriority="33" w:unhideWhenUsed="0" w:qFormat="1"/>
-    <w:lsdException w:name="Bibliography" w:uiPriority="37"/>
-    <w:lsdException w:name="TOC Heading" w:uiPriority="39" w:qFormat="1"/>
-  </w:latentStyles>
-  <w:style w:type="paragraph" w:default="1" w:styleId="Normal">
-    <w:name w:val="Normal"/>
-    <w:rsid w:val="000867BE"/>
-  </w:style>
-  <w:style w:type="paragraph" w:styleId="Ttulo1">
-    <w:name w:val="heading 1"/>
-    <w:basedOn w:val="Normal"/>
-    <w:next w:val="Normal"/>
-    <w:pPr>
-      <w:keepNext/>
-      <w:keepLines/>
-      <w:spacing w:before="480" w:after="120"/>
-      <w:outlineLvl w:val="0"/>
-    </w:pPr>
-    <w:rPr>
-      <w:b/>
-      <w:sz w:val="48"/>
-      <w:szCs w:val="48"/>
-    </w:rPr>
-  </w:style>
-  <w:style w:type="paragraph" w:styleId="Ttulo2">
-    <w:name w:val="heading 2"/>
-    <w:basedOn w:val="Normal"/>
-    <w:next w:val="Normal"/>
-    <w:pPr>
-      <w:keepNext/>
-      <w:keepLines/>
-      <w:spacing w:before="360" w:after="80"/>
-      <w:outlineLvl w:val="1"/>
-    </w:pPr>
-    <w:rPr>
-      <w:b/>
-      <w:sz w:val="36"/>
-      <w:szCs w:val="36"/>
-    </w:rPr>
-  </w:style>
-  <w:style w:type="paragraph" w:styleId="Ttulo3">
-    <w:name w:val="heading 3"/>
-    <w:basedOn w:val="Normal"/>
-    <w:next w:val="Normal"/>
-    <w:pPr>
-      <w:keepNext/>
-      <w:keepLines/>
-      <w:spacing w:before="280" w:after="80"/>
-      <w:outlineLvl w:val="2"/>
-    </w:pPr>
-    <w:rPr>
-      <w:b/>
-      <w:sz w:val="28"/>
-      <w:szCs w:val="28"/>
-    </w:rPr>
-  </w:style>
-  <w:style w:type="paragraph" w:styleId="Ttulo4">
-    <w:name w:val="heading 4"/>
-    <w:basedOn w:val="Normal"/>
-    <w:next w:val="Normal"/>
-    <w:pPr>
-      <w:keepNext/>
-      <w:keepLines/>
-      <w:spacing w:before="240" w:after="40"/>
-      <w:outlineLvl w:val="3"/>
-    </w:pPr>
-    <w:rPr>
-      <w:b/>
-      <w:sz w:val="24"/>
-      <w:szCs w:val="24"/>
-    </w:rPr>
-  </w:style>
-  <w:style w:type="paragraph" w:styleId="Ttulo5">
-    <w:name w:val="heading 5"/>
-    <w:basedOn w:val="Normal"/>
-    <w:next w:val="Normal"/>
-    <w:pPr>
-      <w:keepNext/>
-      <w:keepLines/>
-      <w:spacing w:before="220" w:after="40"/>
-      <w:outlineLvl w:val="4"/>
-    </w:pPr>
-    <w:rPr>
-      <w:b/>
-    </w:rPr>
-  </w:style>
-  <w:style w:type="paragraph" w:styleId="Ttulo6">
-    <w:name w:val="heading 6"/>
-    <w:basedOn w:val="Normal"/>
-    <w:next w:val="Normal"/>
-    <w:pPr>
-      <w:keepNext/>
-      <w:keepLines/>
-      <w:spacing w:before="200" w:after="40"/>
-      <w:outlineLvl w:val="5"/>
-    </w:pPr>
-    <w:rPr>
-      <w:b/>
-      <w:sz w:val="20"/>
-      <w:szCs w:val="20"/>
-    </w:rPr>
-  </w:style>
-  <w:style w:type="character" w:default="1" w:styleId="Fuentedeprrafopredeter">
-    <w:name w:val="Default Paragraph Font"/>
-    <w:uiPriority w:val="1"/>
-    <w:semiHidden/>
-    <w:unhideWhenUsed/>
-  </w:style>
-  <w:style w:type="table" w:default="1" w:styleId="Tablanormal">
-    <w:name w:val="Normal Table"/>
-    <w:uiPriority w:val="99"/>
-    <w:semiHidden/>
-    <w:unhideWhenUsed/>
-    <w:tblPr>
-      <w:tblInd w:w="0" w:type="dxa"/>
-      <w:tblCellMar>
-        <w:top w:w="0" w:type="dxa"/>
-        <w:left w:w="108" w:type="dxa"/>
-        <w:bottom w:w="0" w:type="dxa"/>
-        <w:right w:w="108" w:type="dxa"/>
-      </w:tblCellMar>
-    </w:tblPr>
-  </w:style>
-  <w:style w:type="numbering" w:default="1" w:styleId="Sinlista">
-    <w:name w:val="No List"/>
-    <w:uiPriority w:val="99"/>
-    <w:semiHidden/>
-    <w:unhideWhenUsed/>
-  </w:style>
-  <w:style w:type="table" w:customStyle="1" w:styleId="TableNormal">
-    <w:name w:val="Table Normal"/>
-    <w:tblPr>
-      <w:tblCellMar>
-        <w:top w:w="0" w:type="dxa"/>
-        <w:left w:w="0" w:type="dxa"/>
-        <w:bottom w:w="0" w:type="dxa"/>
-        <w:right w:w="0" w:type="dxa"/>
-      </w:tblCellMar>
-    </w:tblPr>
-  </w:style>
-  <w:style w:type="paragraph" w:styleId="Ttulo">
-    <w:name w:val="Title"/>
-    <w:basedOn w:val="Normal"/>
-    <w:next w:val="Normal"/>
-    <w:pPr>
-      <w:keepNext/>
-      <w:keepLines/>
-      <w:spacing w:before="480" w:after="120"/>
-    </w:pPr>
-    <w:rPr>
-      <w:b/>
-      <w:sz w:val="72"/>
-      <w:szCs w:val="72"/>
-    </w:rPr>
-  </w:style>
-  <w:style w:type="paragraph" w:styleId="Subttulo">
-    <w:name w:val="Subtitle"/>
-    <w:basedOn w:val="Normal"/>
-    <w:next w:val="Normal"/>
-    <w:pPr>
-      <w:keepNext/>
-      <w:keepLines/>
-      <w:spacing w:before="360" w:after="80"/>
-    </w:pPr>
-    <w:rPr>
-      <w:rFonts w:ascii="Georgia" w:eastAsia="Georgia" w:hAnsi="Georgia" w:cs="Georgia"/>
-      <w:i/>
-      <w:color w:val="666666"/>
-      <w:sz w:val="48"/>
-      <w:szCs w:val="48"/>
-    </w:rPr>
-  </w:style>
-  <w:style w:type="paragraph" w:styleId="Prrafodelista">
-    <w:name w:val="List Paragraph"/>
-    <w:basedOn w:val="Normal"/>
-    <w:uiPriority w:val="34"/>
-    <w:qFormat/>
-    <w:rsid w:val="006F0BE9"/>
-    <w:pPr>
-      <w:ind w:left="720"/>
-      <w:contextualSpacing/>
-    </w:pPr>
-  </w:style>
-  <w:style w:type="character" w:styleId="Hipervnculo">
-    <w:name w:val="Hyperlink"/>
-    <w:basedOn w:val="Fuentedeprrafopredeter"/>
-    <w:uiPriority w:val="99"/>
-    <w:unhideWhenUsed/>
-    <w:rsid w:val="002F0D9A"/>
-    <w:rPr>
-      <w:color w:val="0000FF" w:themeColor="hyperlink"/>
-      <w:u w:val="single"/>
-    </w:rPr>
-  </w:style>
-  <w:style w:type="table" w:styleId="Tablaconcuadrcula">
-    <w:name w:val="Table Grid"/>
-    <w:basedOn w:val="Tablanormal"/>
-    <w:uiPriority w:val="39"/>
-    <w:rsid w:val="00861061"/>
-    <w:pPr>
-      <w:spacing w:line="240" w:lineRule="auto"/>
-    </w:pPr>
-    <w:tblPr>
-      <w:tblInd w:w="0" w:type="dxa"/>
-      <w:tblBorders>
-        <w:top w:val="single" w:sz="4" w:space="0" w:color="auto"/>
-        <w:left w:val="single" w:sz="4" w:space="0" w:color="auto"/>
-        <w:bottom w:val="single" w:sz="4" w:space="0" w:color="auto"/>
-        <w:right w:val="single" w:sz="4" w:space="0" w:color="auto"/>
-        <w:insideH w:val="single" w:sz="4" w:space="0" w:color="auto"/>
-        <w:insideV w:val="single" w:sz="4" w:space="0" w:color="auto"/>
-      </w:tblBorders>
-      <w:tblCellMar>
-        <w:top w:w="0" w:type="dxa"/>
-        <w:left w:w="108" w:type="dxa"/>
-        <w:bottom w:w="0" w:type="dxa"/>
-        <w:right w:w="108" w:type="dxa"/>
-      </w:tblCellMar>
     </w:tblPr>
   </w:style>
   <w:style w:type="paragraph" w:styleId="Textodeglobo">

</xml_diff>